<commit_message>
write about introduction of UXPLOT SYSTEM
</commit_message>
<xml_diff>
--- a/03.research-overview.docx
+++ b/03.research-overview.docx
@@ -37,9 +37,185 @@
       </w:r>
     </w:p>
     <w:p>
+      <w:pPr>
+        <w:pStyle w:val="a3"/>
+        <w:rPr>
+          <w:rFonts w:asciiTheme="minorEastAsia" w:eastAsiaTheme="minorEastAsia" w:hAnsiTheme="minorEastAsia" w:hint="eastAsia"/>
+        </w:rPr>
+      </w:pPr>
+      <w:r>
+        <w:rPr>
+          <w:rFonts w:asciiTheme="minorEastAsia" w:eastAsiaTheme="minorEastAsia" w:hAnsiTheme="minorEastAsia" w:hint="eastAsia"/>
+        </w:rPr>
+        <w:t>本研究では</w:t>
+      </w:r>
+      <w:r>
+        <w:rPr>
+          <w:rFonts w:asciiTheme="minorEastAsia" w:eastAsiaTheme="minorEastAsia" w:hAnsiTheme="minorEastAsia" w:hint="eastAsia"/>
+        </w:rPr>
+        <w:t>一時的</w:t>
+      </w:r>
+      <w:r>
+        <w:rPr>
+          <w:rFonts w:asciiTheme="minorEastAsia" w:eastAsiaTheme="minorEastAsia" w:hAnsiTheme="minorEastAsia"/>
+        </w:rPr>
+        <w:t>UX</w:t>
+      </w:r>
+      <w:r>
+        <w:rPr>
+          <w:rFonts w:asciiTheme="minorEastAsia" w:eastAsiaTheme="minorEastAsia" w:hAnsiTheme="minorEastAsia" w:hint="eastAsia"/>
+        </w:rPr>
+        <w:t>をリアルタイムで取得する「</w:t>
+      </w:r>
+      <w:r>
+        <w:rPr>
+          <w:rFonts w:asciiTheme="minorEastAsia" w:eastAsiaTheme="minorEastAsia" w:hAnsiTheme="minorEastAsia"/>
+        </w:rPr>
+        <w:t>UX PLOT SYSTEM</w:t>
+      </w:r>
+      <w:r>
+        <w:rPr>
+          <w:rFonts w:asciiTheme="minorEastAsia" w:eastAsiaTheme="minorEastAsia" w:hAnsiTheme="minorEastAsia" w:hint="eastAsia"/>
+        </w:rPr>
+        <w:t>」</w:t>
+      </w:r>
+      <w:r>
+        <w:rPr>
+          <w:rFonts w:asciiTheme="minorEastAsia" w:eastAsiaTheme="minorEastAsia" w:hAnsiTheme="minorEastAsia" w:hint="eastAsia"/>
+        </w:rPr>
+        <w:t>というシステムを</w:t>
+      </w:r>
+      <w:r>
+        <w:rPr>
+          <w:rFonts w:asciiTheme="minorEastAsia" w:eastAsiaTheme="minorEastAsia" w:hAnsiTheme="minorEastAsia" w:hint="eastAsia"/>
+        </w:rPr>
+        <w:t>用いて研究を行う</w:t>
+      </w:r>
+      <w:r>
+        <w:rPr>
+          <w:rFonts w:asciiTheme="minorEastAsia" w:eastAsiaTheme="minorEastAsia" w:hAnsiTheme="minorEastAsia" w:hint="eastAsia"/>
+        </w:rPr>
+        <w:t>．このシステムは一時的</w:t>
+      </w:r>
+      <w:r>
+        <w:rPr>
+          <w:rFonts w:asciiTheme="minorEastAsia" w:eastAsiaTheme="minorEastAsia" w:hAnsiTheme="minorEastAsia"/>
+        </w:rPr>
+        <w:t>UX</w:t>
+      </w:r>
+      <w:r>
+        <w:rPr>
+          <w:rFonts w:asciiTheme="minorEastAsia" w:eastAsiaTheme="minorEastAsia" w:hAnsiTheme="minorEastAsia" w:hint="eastAsia"/>
+        </w:rPr>
+        <w:t>である製品やサービスの利用中の体験をユーザ自身が</w:t>
+      </w:r>
+      <w:r>
+        <w:rPr>
+          <w:rFonts w:asciiTheme="minorEastAsia" w:eastAsiaTheme="minorEastAsia" w:hAnsiTheme="minorEastAsia" w:hint="eastAsia"/>
+        </w:rPr>
+        <w:t>逐次入力できる</w:t>
+      </w:r>
+      <w:r>
+        <w:rPr>
+          <w:rFonts w:asciiTheme="minorEastAsia" w:eastAsiaTheme="minorEastAsia" w:hAnsiTheme="minorEastAsia" w:hint="eastAsia"/>
+        </w:rPr>
+        <w:t>．</w:t>
+      </w:r>
+      <w:r>
+        <w:rPr>
+          <w:rFonts w:asciiTheme="minorEastAsia" w:eastAsiaTheme="minorEastAsia" w:hAnsiTheme="minorEastAsia" w:hint="eastAsia"/>
+        </w:rPr>
+        <w:t>入力されたデータは</w:t>
+      </w:r>
+      <w:r>
+        <w:rPr>
+          <w:rFonts w:asciiTheme="minorEastAsia" w:eastAsiaTheme="minorEastAsia" w:hAnsiTheme="minorEastAsia"/>
+        </w:rPr>
+        <w:t>CSV</w:t>
+      </w:r>
+      <w:r>
+        <w:rPr>
+          <w:rFonts w:asciiTheme="minorEastAsia" w:eastAsiaTheme="minorEastAsia" w:hAnsiTheme="minorEastAsia" w:hint="eastAsia"/>
+        </w:rPr>
+        <w:t>や音声ファイルとして出力されるので</w:t>
+      </w:r>
+      <w:r>
+        <w:rPr>
+          <w:rFonts w:asciiTheme="minorEastAsia" w:eastAsiaTheme="minorEastAsia" w:hAnsiTheme="minorEastAsia" w:hint="eastAsia"/>
+        </w:rPr>
+        <w:t>，</w:t>
+      </w:r>
+      <w:r>
+        <w:rPr>
+          <w:rFonts w:asciiTheme="minorEastAsia" w:eastAsiaTheme="minorEastAsia" w:hAnsiTheme="minorEastAsia" w:hint="eastAsia"/>
+        </w:rPr>
+        <w:t>解析者はデータをもとに製品の評価を行うことが可能である</w:t>
+      </w:r>
+      <w:r>
+        <w:rPr>
+          <w:rFonts w:asciiTheme="minorEastAsia" w:eastAsiaTheme="minorEastAsia" w:hAnsiTheme="minorEastAsia" w:hint="eastAsia"/>
+        </w:rPr>
+        <w:t>．</w:t>
+      </w:r>
+      <w:r>
+        <w:rPr>
+          <w:rFonts w:asciiTheme="minorEastAsia" w:eastAsiaTheme="minorEastAsia" w:hAnsiTheme="minorEastAsia" w:hint="eastAsia"/>
+        </w:rPr>
+        <w:t>以下に</w:t>
+      </w:r>
+      <w:r>
+        <w:rPr>
+          <w:rFonts w:asciiTheme="minorEastAsia" w:eastAsiaTheme="minorEastAsia" w:hAnsiTheme="minorEastAsia"/>
+        </w:rPr>
+        <w:t>UX PLOT SYSTEM</w:t>
+      </w:r>
+      <w:r>
+        <w:rPr>
+          <w:rFonts w:asciiTheme="minorEastAsia" w:eastAsiaTheme="minorEastAsia" w:hAnsiTheme="minorEastAsia" w:hint="eastAsia"/>
+        </w:rPr>
+        <w:t>の構成や</w:t>
+      </w:r>
+      <w:r>
+        <w:rPr>
+          <w:rFonts w:asciiTheme="minorEastAsia" w:eastAsiaTheme="minorEastAsia" w:hAnsiTheme="minorEastAsia" w:hint="eastAsia"/>
+        </w:rPr>
+        <w:t>インタフェースについて述べていく</w:t>
+      </w:r>
+      <w:r>
+        <w:rPr>
+          <w:rFonts w:asciiTheme="minorEastAsia" w:eastAsiaTheme="minorEastAsia" w:hAnsiTheme="minorEastAsia" w:hint="eastAsia"/>
+        </w:rPr>
+        <w:t>．</w:t>
+      </w:r>
+    </w:p>
+    <w:p>
+      <w:pPr>
+        <w:pStyle w:val="a3"/>
+        <w:ind w:firstLineChars="0" w:firstLine="0"/>
+        <w:rPr>
+          <w:rFonts w:asciiTheme="minorEastAsia" w:eastAsiaTheme="minorEastAsia" w:hAnsiTheme="minorEastAsia" w:hint="eastAsia"/>
+        </w:rPr>
+      </w:pPr>
+    </w:p>
+    <w:p>
+      <w:pPr>
+        <w:pStyle w:val="a3"/>
+        <w:ind w:firstLineChars="0" w:firstLine="0"/>
+        <w:rPr>
+          <w:rFonts w:asciiTheme="minorEastAsia" w:eastAsiaTheme="minorEastAsia" w:hAnsiTheme="minorEastAsia"/>
+        </w:rPr>
+      </w:pPr>
       <w:bookmarkStart w:id="0" w:name="_GoBack"/>
       <w:bookmarkEnd w:id="0"/>
     </w:p>
+    <w:p>
+      <w:pPr>
+        <w:rPr>
+          <w:b/>
+        </w:rPr>
+      </w:pPr>
+    </w:p>
+    <w:p/>
     <w:sectPr>
       <w:pgSz w:w="11900" w:h="16840"/>
       <w:pgMar w:top="1985" w:right="1701" w:bottom="1701" w:left="1701" w:header="851" w:footer="992" w:gutter="0"/>
@@ -238,6 +414,35 @@
     <w:semiHidden/>
     <w:unhideWhenUsed/>
   </w:style>
+  <w:style w:type="paragraph" w:customStyle="1" w:styleId="a3">
+    <w:name w:val="文章"/>
+    <w:basedOn w:val="a4"/>
+    <w:qFormat/>
+    <w:rsid w:val="006A5BBC"/>
+    <w:pPr>
+      <w:ind w:firstLineChars="100" w:firstLine="240"/>
+    </w:pPr>
+    <w:rPr>
+      <w:rFonts w:ascii="ヒラギノ明朝 ProN W3" w:eastAsia="ヒラギノ明朝 ProN W3"/>
+    </w:rPr>
+  </w:style>
+  <w:style w:type="paragraph" w:styleId="a4">
+    <w:name w:val="Body Text"/>
+    <w:basedOn w:val="a"/>
+    <w:link w:val="a5"/>
+    <w:uiPriority w:val="99"/>
+    <w:semiHidden/>
+    <w:unhideWhenUsed/>
+    <w:rsid w:val="006A5BBC"/>
+  </w:style>
+  <w:style w:type="character" w:customStyle="1" w:styleId="a5">
+    <w:name w:val="本文 (文字)"/>
+    <w:basedOn w:val="a0"/>
+    <w:link w:val="a4"/>
+    <w:uiPriority w:val="99"/>
+    <w:semiHidden/>
+    <w:rsid w:val="006A5BBC"/>
+  </w:style>
 </w:styles>
 </file>
 
@@ -428,6 +633,35 @@
     <w:uiPriority w:val="99"/>
     <w:semiHidden/>
     <w:unhideWhenUsed/>
+  </w:style>
+  <w:style w:type="paragraph" w:customStyle="1" w:styleId="a3">
+    <w:name w:val="文章"/>
+    <w:basedOn w:val="a4"/>
+    <w:qFormat/>
+    <w:rsid w:val="006A5BBC"/>
+    <w:pPr>
+      <w:ind w:firstLineChars="100" w:firstLine="240"/>
+    </w:pPr>
+    <w:rPr>
+      <w:rFonts w:ascii="ヒラギノ明朝 ProN W3" w:eastAsia="ヒラギノ明朝 ProN W3"/>
+    </w:rPr>
+  </w:style>
+  <w:style w:type="paragraph" w:styleId="a4">
+    <w:name w:val="Body Text"/>
+    <w:basedOn w:val="a"/>
+    <w:link w:val="a5"/>
+    <w:uiPriority w:val="99"/>
+    <w:semiHidden/>
+    <w:unhideWhenUsed/>
+    <w:rsid w:val="006A5BBC"/>
+  </w:style>
+  <w:style w:type="character" w:customStyle="1" w:styleId="a5">
+    <w:name w:val="本文 (文字)"/>
+    <w:basedOn w:val="a0"/>
+    <w:link w:val="a4"/>
+    <w:uiPriority w:val="99"/>
+    <w:semiHidden/>
+    <w:rsid w:val="006A5BBC"/>
   </w:style>
 </w:styles>
 </file>

</xml_diff>

<commit_message>
write about introduction of my research
</commit_message>
<xml_diff>
--- a/03.research-overview.docx
+++ b/03.research-overview.docx
@@ -277,13 +277,7 @@
         <w:rPr>
           <w:vertAlign w:val="superscript"/>
         </w:rPr>
-        <w:t>[27</w:t>
-      </w:r>
-      <w:r>
-        <w:rPr>
-          <w:vertAlign w:val="superscript"/>
-        </w:rPr>
-        <w:t>]</w:t>
+        <w:t>[27]</w:t>
       </w:r>
       <w:r>
         <w:rPr>
@@ -934,6 +928,7 @@
     </w:p>
     <w:p>
       <w:pPr>
+        <w:jc w:val="center"/>
         <w:rPr>
           <w:rFonts w:asciiTheme="minorEastAsia" w:hAnsiTheme="minorEastAsia"/>
           <w:b/>
@@ -1026,8 +1021,13 @@
               </w:rPr>
               <w:t>（</w:t>
             </w:r>
+            <w:proofErr w:type="spellStart"/>
             <w:r>
-              <w:t>iOS 7.0.4</w:t>
+              <w:t>iOS</w:t>
+            </w:r>
+            <w:proofErr w:type="spellEnd"/>
+            <w:r>
+              <w:t xml:space="preserve"> 7.0.4</w:t>
             </w:r>
             <w:r>
               <w:rPr>
@@ -1073,7 +1073,15 @@
               </w:rPr>
             </w:pPr>
             <w:r>
-              <w:t>Apple Xcode 5.0.2</w:t>
+              <w:t xml:space="preserve">Apple </w:t>
+            </w:r>
+            <w:proofErr w:type="spellStart"/>
+            <w:r>
+              <w:t>Xcode</w:t>
+            </w:r>
+            <w:proofErr w:type="spellEnd"/>
+            <w:r>
+              <w:t xml:space="preserve"> 5.0.2</w:t>
             </w:r>
           </w:p>
         </w:tc>
@@ -1111,16 +1119,7 @@
               </w:rPr>
             </w:pPr>
             <w:r>
-              <w:t>Core</w:t>
-            </w:r>
-            <w:r>
-              <w:t xml:space="preserve"> </w:t>
-            </w:r>
-            <w:r>
-              <w:t>Plot</w:t>
-            </w:r>
-            <w:r>
-              <w:t xml:space="preserve"> core-plot</w:t>
+              <w:t>Core Plot core-plot</w:t>
             </w:r>
           </w:p>
         </w:tc>
@@ -1133,6 +1132,609 @@
           <w:b/>
         </w:rPr>
       </w:pPr>
+    </w:p>
+    <w:p>
+      <w:pPr>
+        <w:rPr>
+          <w:rFonts w:hint="eastAsia"/>
+          <w:b/>
+        </w:rPr>
+      </w:pPr>
+      <w:r>
+        <w:rPr>
+          <w:rFonts w:hint="eastAsia"/>
+          <w:b/>
+        </w:rPr>
+        <w:lastRenderedPageBreak/>
+        <w:t>・</w:t>
+      </w:r>
+      <w:r>
+        <w:rPr>
+          <w:b/>
+        </w:rPr>
+        <w:t>UX</w:t>
+      </w:r>
+      <w:r>
+        <w:rPr>
+          <w:rFonts w:hint="eastAsia"/>
+          <w:b/>
+        </w:rPr>
+        <w:t>値入力画面</w:t>
+      </w:r>
+    </w:p>
+    <w:p>
+      <w:pPr>
+        <w:rPr>
+          <w:rFonts w:hint="eastAsia"/>
+        </w:rPr>
+      </w:pPr>
+      <w:r>
+        <w:rPr>
+          <w:rFonts w:hint="eastAsia"/>
+          <w:b/>
+        </w:rPr>
+        <w:t xml:space="preserve">　図</w:t>
+      </w:r>
+      <w:r>
+        <w:rPr>
+          <w:b/>
+        </w:rPr>
+        <w:t>3.1(a)</w:t>
+      </w:r>
+      <w:r>
+        <w:rPr>
+          <w:rFonts w:hint="eastAsia"/>
+          <w:b/>
+        </w:rPr>
+        <w:t>の画面では</w:t>
+      </w:r>
+      <w:r>
+        <w:rPr>
+          <w:rFonts w:asciiTheme="minorEastAsia" w:hAnsiTheme="minorEastAsia" w:hint="eastAsia"/>
+        </w:rPr>
+        <w:t>，</w:t>
+      </w:r>
+      <w:r>
+        <w:rPr>
+          <w:rFonts w:hint="eastAsia"/>
+          <w:b/>
+        </w:rPr>
+        <w:t>縦方向の</w:t>
+      </w:r>
+      <w:r>
+        <w:t>スワイプ</w:t>
+      </w:r>
+      <w:r>
+        <w:rPr>
+          <w:rFonts w:hint="eastAsia"/>
+        </w:rPr>
+        <w:t>操作によって</w:t>
+      </w:r>
+      <w:r>
+        <w:t>UX</w:t>
+      </w:r>
+      <w:r>
+        <w:t>値</w:t>
+      </w:r>
+      <w:r>
+        <w:rPr>
+          <w:rFonts w:hint="eastAsia"/>
+        </w:rPr>
+        <w:t>を</w:t>
+      </w:r>
+      <w:r>
+        <w:t>100</w:t>
+      </w:r>
+      <w:r>
+        <w:t>[%]</w:t>
+      </w:r>
+      <w:r>
+        <w:rPr>
+          <w:rFonts w:hint="eastAsia"/>
+        </w:rPr>
+        <w:t>〜</w:t>
+      </w:r>
+      <w:r>
+        <w:t>-100</w:t>
+      </w:r>
+      <w:r>
+        <w:t>[%]</w:t>
+      </w:r>
+      <w:r>
+        <w:rPr>
+          <w:rFonts w:hint="eastAsia"/>
+        </w:rPr>
+        <w:t>の値で</w:t>
+      </w:r>
+      <w:r>
+        <w:t>UX</w:t>
+      </w:r>
+      <w:r>
+        <w:rPr>
+          <w:rFonts w:hint="eastAsia"/>
+        </w:rPr>
+        <w:t>の値を入力できる</w:t>
+      </w:r>
+      <w:r>
+        <w:rPr>
+          <w:rFonts w:asciiTheme="minorEastAsia" w:hAnsiTheme="minorEastAsia" w:hint="eastAsia"/>
+          <w:b/>
+        </w:rPr>
+        <w:t>．</w:t>
+      </w:r>
+      <w:r>
+        <w:rPr>
+          <w:rFonts w:hint="eastAsia"/>
+        </w:rPr>
+        <w:t>スワイプ操作が終わると図</w:t>
+      </w:r>
+      <w:r>
+        <w:t>3.1(b)</w:t>
+      </w:r>
+      <w:r>
+        <w:rPr>
+          <w:rFonts w:hint="eastAsia"/>
+        </w:rPr>
+        <w:t>の画面の変化理由画面のようにポップアップが出現する</w:t>
+      </w:r>
+      <w:r>
+        <w:rPr>
+          <w:rFonts w:asciiTheme="minorEastAsia" w:hAnsiTheme="minorEastAsia" w:hint="eastAsia"/>
+          <w:b/>
+        </w:rPr>
+        <w:t>．</w:t>
+      </w:r>
+    </w:p>
+    <w:p>
+      <w:pPr>
+        <w:rPr>
+          <w:rFonts w:hint="eastAsia"/>
+          <w:b/>
+        </w:rPr>
+      </w:pPr>
+    </w:p>
+    <w:p>
+      <w:pPr>
+        <w:rPr>
+          <w:rFonts w:hint="eastAsia"/>
+          <w:b/>
+        </w:rPr>
+      </w:pPr>
+      <w:r>
+        <w:rPr>
+          <w:rFonts w:hint="eastAsia"/>
+          <w:b/>
+        </w:rPr>
+        <w:t>・</w:t>
+      </w:r>
+      <w:r>
+        <w:rPr>
+          <w:rFonts w:hint="eastAsia"/>
+          <w:b/>
+        </w:rPr>
+        <w:t>変化理由入力画面</w:t>
+      </w:r>
+    </w:p>
+    <w:p>
+      <w:pPr>
+        <w:rPr>
+          <w:b/>
+        </w:rPr>
+      </w:pPr>
+      <w:r>
+        <w:rPr>
+          <w:rFonts w:hint="eastAsia"/>
+          <w:b/>
+        </w:rPr>
+        <w:t xml:space="preserve">　</w:t>
+      </w:r>
+      <w:r>
+        <w:rPr>
+          <w:b/>
+        </w:rPr>
+        <w:t>UX</w:t>
+      </w:r>
+      <w:r>
+        <w:rPr>
+          <w:rFonts w:hint="eastAsia"/>
+          <w:b/>
+        </w:rPr>
+        <w:t>値の</w:t>
+      </w:r>
+      <w:r>
+        <w:rPr>
+          <w:rFonts w:hint="eastAsia"/>
+          <w:b/>
+        </w:rPr>
+        <w:t>入力を終えると</w:t>
+      </w:r>
+      <w:r>
+        <w:rPr>
+          <w:rFonts w:hint="eastAsia"/>
+          <w:b/>
+        </w:rPr>
+        <w:t>図</w:t>
+      </w:r>
+      <w:r>
+        <w:rPr>
+          <w:b/>
+        </w:rPr>
+        <w:t>3.1(b)</w:t>
+      </w:r>
+      <w:r>
+        <w:rPr>
+          <w:rFonts w:hint="eastAsia"/>
+          <w:b/>
+        </w:rPr>
+        <w:t>の画面のような</w:t>
+      </w:r>
+      <w:r>
+        <w:rPr>
+          <w:rFonts w:hint="eastAsia"/>
+          <w:b/>
+        </w:rPr>
+        <w:t>ポップアップが現れる．ここでは</w:t>
+      </w:r>
+      <w:r>
+        <w:rPr>
+          <w:b/>
+        </w:rPr>
+        <w:t>UX</w:t>
+      </w:r>
+      <w:r>
+        <w:rPr>
+          <w:b/>
+        </w:rPr>
+        <w:t>が変化した理由を要因と感情に分け，何のせいで</w:t>
+      </w:r>
+      <w:r>
+        <w:rPr>
+          <w:rFonts w:hint="eastAsia"/>
+          <w:b/>
+        </w:rPr>
+        <w:t>（</w:t>
+      </w:r>
+      <w:r>
+        <w:rPr>
+          <w:b/>
+        </w:rPr>
+        <w:t>モノや現象などの要因</w:t>
+      </w:r>
+      <w:r>
+        <w:rPr>
+          <w:rFonts w:hint="eastAsia"/>
+          <w:b/>
+        </w:rPr>
+        <w:t>）</w:t>
+      </w:r>
+      <w:r>
+        <w:rPr>
+          <w:b/>
+        </w:rPr>
+        <w:t>どのように感じたのか</w:t>
+      </w:r>
+      <w:r>
+        <w:rPr>
+          <w:rFonts w:hint="eastAsia"/>
+          <w:b/>
+        </w:rPr>
+        <w:t>（</w:t>
+      </w:r>
+      <w:r>
+        <w:rPr>
+          <w:b/>
+        </w:rPr>
+        <w:t>感情や反応</w:t>
+      </w:r>
+      <w:r>
+        <w:rPr>
+          <w:rFonts w:hint="eastAsia"/>
+          <w:b/>
+        </w:rPr>
+        <w:t>）の記入を</w:t>
+      </w:r>
+      <w:r>
+        <w:rPr>
+          <w:b/>
+        </w:rPr>
+        <w:t>行</w:t>
+      </w:r>
+      <w:r>
+        <w:rPr>
+          <w:rFonts w:hint="eastAsia"/>
+          <w:b/>
+        </w:rPr>
+        <w:t>う</w:t>
+      </w:r>
+      <w:r>
+        <w:rPr>
+          <w:b/>
+        </w:rPr>
+        <w:t>．</w:t>
+      </w:r>
+      <w:r>
+        <w:rPr>
+          <w:b/>
+        </w:rPr>
+        <w:t xml:space="preserve"> </w:t>
+      </w:r>
+    </w:p>
+    <w:p>
+      <w:pPr>
+        <w:rPr>
+          <w:b/>
+        </w:rPr>
+      </w:pPr>
+    </w:p>
+    <w:p>
+      <w:pPr>
+        <w:rPr>
+          <w:rFonts w:hint="eastAsia"/>
+          <w:b/>
+        </w:rPr>
+      </w:pPr>
+      <w:r>
+        <w:rPr>
+          <w:b/>
+        </w:rPr>
+        <w:t xml:space="preserve">3.2 </w:t>
+      </w:r>
+      <w:r>
+        <w:rPr>
+          <w:rFonts w:hint="eastAsia"/>
+          <w:b/>
+        </w:rPr>
+        <w:t>入出力インタフェース比較実験</w:t>
+      </w:r>
+    </w:p>
+    <w:p>
+      <w:pPr>
+        <w:rPr>
+          <w:rFonts w:asciiTheme="minorEastAsia" w:hAnsiTheme="minorEastAsia" w:hint="eastAsia"/>
+        </w:rPr>
+      </w:pPr>
+      <w:r>
+        <w:rPr>
+          <w:rFonts w:hint="eastAsia"/>
+          <w:b/>
+        </w:rPr>
+        <w:t xml:space="preserve">　</w:t>
+      </w:r>
+      <w:r>
+        <w:rPr>
+          <w:rFonts w:hint="eastAsia"/>
+          <w:b/>
+        </w:rPr>
+        <w:t>本実験では</w:t>
+      </w:r>
+      <w:r>
+        <w:rPr>
+          <w:rFonts w:asciiTheme="minorEastAsia" w:hAnsiTheme="minorEastAsia" w:hint="eastAsia"/>
+        </w:rPr>
+        <w:t>，</w:t>
+      </w:r>
+      <w:r>
+        <w:rPr>
+          <w:rFonts w:asciiTheme="minorEastAsia" w:hAnsiTheme="minorEastAsia" w:hint="eastAsia"/>
+        </w:rPr>
+        <w:t>「</w:t>
+      </w:r>
+      <w:r>
+        <w:rPr>
+          <w:rFonts w:asciiTheme="minorEastAsia" w:hAnsiTheme="minorEastAsia"/>
+        </w:rPr>
+        <w:t>UX PLOT SYSTEM</w:t>
+      </w:r>
+      <w:r>
+        <w:rPr>
+          <w:rFonts w:asciiTheme="minorEastAsia" w:hAnsiTheme="minorEastAsia" w:hint="eastAsia"/>
+        </w:rPr>
+        <w:t>」のインタフェースを評価し</w:t>
+      </w:r>
+      <w:r>
+        <w:rPr>
+          <w:rFonts w:asciiTheme="minorEastAsia" w:hAnsiTheme="minorEastAsia" w:hint="eastAsia"/>
+        </w:rPr>
+        <w:t>，</w:t>
+      </w:r>
+      <w:r>
+        <w:rPr>
+          <w:rFonts w:asciiTheme="minorEastAsia" w:hAnsiTheme="minorEastAsia" w:hint="eastAsia"/>
+        </w:rPr>
+        <w:t>インタフェースの違いによって一時的</w:t>
+      </w:r>
+      <w:r>
+        <w:rPr>
+          <w:rFonts w:asciiTheme="minorEastAsia" w:hAnsiTheme="minorEastAsia"/>
+        </w:rPr>
+        <w:t>UX</w:t>
+      </w:r>
+      <w:r>
+        <w:rPr>
+          <w:rFonts w:asciiTheme="minorEastAsia" w:hAnsiTheme="minorEastAsia" w:hint="eastAsia"/>
+        </w:rPr>
+        <w:t>の取得にどんな影響をもたらすか検証する</w:t>
+      </w:r>
+      <w:r>
+        <w:rPr>
+          <w:rFonts w:asciiTheme="minorEastAsia" w:hAnsiTheme="minorEastAsia" w:hint="eastAsia"/>
+        </w:rPr>
+        <w:t>．</w:t>
+      </w:r>
+      <w:r>
+        <w:rPr>
+          <w:rFonts w:asciiTheme="minorEastAsia" w:hAnsiTheme="minorEastAsia" w:hint="eastAsia"/>
+        </w:rPr>
+        <w:t>ス</w:t>
+      </w:r>
+      <w:r>
+        <w:rPr>
+          <w:rFonts w:asciiTheme="minorEastAsia" w:hAnsiTheme="minorEastAsia" w:hint="eastAsia"/>
+        </w:rPr>
+        <w:t>マートデバイス</w:t>
+      </w:r>
+      <w:r>
+        <w:rPr>
+          <w:rFonts w:asciiTheme="minorEastAsia" w:hAnsiTheme="minorEastAsia" w:hint="eastAsia"/>
+        </w:rPr>
+        <w:t>では</w:t>
+      </w:r>
+      <w:r>
+        <w:rPr>
+          <w:rFonts w:asciiTheme="minorEastAsia" w:hAnsiTheme="minorEastAsia" w:hint="eastAsia"/>
+        </w:rPr>
+        <w:t>，</w:t>
+      </w:r>
+      <w:r>
+        <w:rPr>
+          <w:rFonts w:asciiTheme="minorEastAsia" w:hAnsiTheme="minorEastAsia"/>
+        </w:rPr>
+        <w:t>GUI(Graphical User Interface)</w:t>
+      </w:r>
+      <w:r>
+        <w:rPr>
+          <w:rFonts w:asciiTheme="minorEastAsia" w:hAnsiTheme="minorEastAsia" w:hint="eastAsia"/>
+        </w:rPr>
+        <w:t>でアプリケーションを操作する</w:t>
+      </w:r>
+      <w:r>
+        <w:rPr>
+          <w:rFonts w:asciiTheme="minorEastAsia" w:hAnsiTheme="minorEastAsia" w:hint="eastAsia"/>
+        </w:rPr>
+        <w:t>．</w:t>
+      </w:r>
+      <w:r>
+        <w:rPr>
+          <w:rFonts w:asciiTheme="minorEastAsia" w:hAnsiTheme="minorEastAsia"/>
+        </w:rPr>
+        <w:t>GUI</w:t>
+      </w:r>
+      <w:r>
+        <w:rPr>
+          <w:rFonts w:asciiTheme="minorEastAsia" w:hAnsiTheme="minorEastAsia" w:hint="eastAsia"/>
+        </w:rPr>
+        <w:t>は</w:t>
+      </w:r>
+      <w:r>
+        <w:rPr>
+          <w:rFonts w:asciiTheme="minorEastAsia" w:hAnsiTheme="minorEastAsia" w:hint="eastAsia"/>
+        </w:rPr>
+        <w:t>主に</w:t>
+      </w:r>
+      <w:r>
+        <w:rPr>
+          <w:rFonts w:asciiTheme="minorEastAsia" w:hAnsiTheme="minorEastAsia" w:hint="eastAsia"/>
+        </w:rPr>
+        <w:t>人間の意志を伝達する入力インタフェースと</w:t>
+      </w:r>
+      <w:r>
+        <w:rPr>
+          <w:rFonts w:asciiTheme="minorEastAsia" w:hAnsiTheme="minorEastAsia" w:hint="eastAsia"/>
+        </w:rPr>
+        <w:t>，</w:t>
+      </w:r>
+      <w:r>
+        <w:rPr>
+          <w:rFonts w:asciiTheme="minorEastAsia" w:hAnsiTheme="minorEastAsia" w:hint="eastAsia"/>
+        </w:rPr>
+        <w:t>処理結果をユーザに伝達する出力インタフェースに分けることができる</w:t>
+      </w:r>
+      <w:r>
+        <w:rPr>
+          <w:rFonts w:asciiTheme="minorEastAsia" w:hAnsiTheme="minorEastAsia" w:hint="eastAsia"/>
+        </w:rPr>
+        <w:t>．</w:t>
+      </w:r>
+      <w:r>
+        <w:rPr>
+          <w:rFonts w:asciiTheme="minorEastAsia" w:hAnsiTheme="minorEastAsia" w:hint="eastAsia"/>
+        </w:rPr>
+        <w:t>本実験では「入力インタフェース」</w:t>
+      </w:r>
+      <w:r>
+        <w:rPr>
+          <w:rFonts w:asciiTheme="minorEastAsia" w:hAnsiTheme="minorEastAsia" w:hint="eastAsia"/>
+        </w:rPr>
+        <w:t>，</w:t>
+      </w:r>
+      <w:r>
+        <w:rPr>
+          <w:rFonts w:asciiTheme="minorEastAsia" w:hAnsiTheme="minorEastAsia" w:hint="eastAsia"/>
+        </w:rPr>
+        <w:t>「出力インタフェース」の</w:t>
+      </w:r>
+      <w:r>
+        <w:rPr>
+          <w:rFonts w:asciiTheme="minorEastAsia" w:hAnsiTheme="minorEastAsia"/>
+        </w:rPr>
+        <w:t>2</w:t>
+      </w:r>
+      <w:r>
+        <w:rPr>
+          <w:rFonts w:asciiTheme="minorEastAsia" w:hAnsiTheme="minorEastAsia" w:hint="eastAsia"/>
+        </w:rPr>
+        <w:t>つの観点からインタフェースの比較を行う</w:t>
+      </w:r>
+      <w:r>
+        <w:rPr>
+          <w:rFonts w:asciiTheme="minorEastAsia" w:hAnsiTheme="minorEastAsia" w:hint="eastAsia"/>
+        </w:rPr>
+        <w:t>．</w:t>
+      </w:r>
+    </w:p>
+    <w:p>
+      <w:pPr>
+        <w:rPr>
+          <w:rFonts w:asciiTheme="minorEastAsia" w:hAnsiTheme="minorEastAsia" w:hint="eastAsia"/>
+        </w:rPr>
+      </w:pPr>
+    </w:p>
+    <w:p>
+      <w:pPr>
+        <w:rPr>
+          <w:rFonts w:hint="eastAsia"/>
+          <w:b/>
+        </w:rPr>
+      </w:pPr>
+      <w:r>
+        <w:rPr>
+          <w:b/>
+        </w:rPr>
+        <w:t>3.2</w:t>
+      </w:r>
+      <w:r>
+        <w:rPr>
+          <w:b/>
+        </w:rPr>
+        <w:t>.1</w:t>
+      </w:r>
+      <w:r>
+        <w:rPr>
+          <w:b/>
+        </w:rPr>
+        <w:t xml:space="preserve"> </w:t>
+      </w:r>
+      <w:r>
+        <w:rPr>
+          <w:rFonts w:hint="eastAsia"/>
+          <w:b/>
+        </w:rPr>
+        <w:t>出力インタフェース比較実験のインタフェース</w:t>
+      </w:r>
+    </w:p>
+    <w:p>
+      <w:pPr>
+        <w:rPr>
+          <w:b/>
+        </w:rPr>
+      </w:pPr>
+      <w:r>
+        <w:rPr>
+          <w:rFonts w:hint="eastAsia"/>
+          <w:b/>
+        </w:rPr>
+        <w:t xml:space="preserve">　</w:t>
+      </w:r>
       <w:bookmarkStart w:id="2" w:name="_GoBack"/>
       <w:bookmarkEnd w:id="2"/>
     </w:p>
@@ -1143,346 +1745,6 @@
           <w:b/>
         </w:rPr>
       </w:pPr>
-      <w:r>
-        <w:rPr>
-          <w:rFonts w:hint="eastAsia"/>
-          <w:b/>
-        </w:rPr>
-        <w:lastRenderedPageBreak/>
-        <w:t>・</w:t>
-      </w:r>
-      <w:r>
-        <w:rPr>
-          <w:b/>
-        </w:rPr>
-        <w:t>UX</w:t>
-      </w:r>
-      <w:r>
-        <w:rPr>
-          <w:rFonts w:hint="eastAsia"/>
-          <w:b/>
-        </w:rPr>
-        <w:t>値入力画面</w:t>
-      </w:r>
-    </w:p>
-    <w:p>
-      <w:pPr>
-        <w:rPr>
-          <w:rFonts w:hint="eastAsia"/>
-        </w:rPr>
-      </w:pPr>
-      <w:r>
-        <w:rPr>
-          <w:rFonts w:hint="eastAsia"/>
-          <w:b/>
-        </w:rPr>
-        <w:t xml:space="preserve">　図</w:t>
-      </w:r>
-      <w:r>
-        <w:rPr>
-          <w:b/>
-        </w:rPr>
-        <w:t>3.1(a)</w:t>
-      </w:r>
-      <w:r>
-        <w:rPr>
-          <w:rFonts w:hint="eastAsia"/>
-          <w:b/>
-        </w:rPr>
-        <w:t>の画面では</w:t>
-      </w:r>
-      <w:r>
-        <w:rPr>
-          <w:rFonts w:asciiTheme="minorEastAsia" w:hAnsiTheme="minorEastAsia" w:hint="eastAsia"/>
-        </w:rPr>
-        <w:t>，</w:t>
-      </w:r>
-      <w:r>
-        <w:rPr>
-          <w:rFonts w:hint="eastAsia"/>
-          <w:b/>
-        </w:rPr>
-        <w:t>縦方向の</w:t>
-      </w:r>
-      <w:r>
-        <w:t>スワイプ</w:t>
-      </w:r>
-      <w:r>
-        <w:rPr>
-          <w:rFonts w:hint="eastAsia"/>
-        </w:rPr>
-        <w:t>操作によって</w:t>
-      </w:r>
-      <w:r>
-        <w:t>UX</w:t>
-      </w:r>
-      <w:r>
-        <w:t>値</w:t>
-      </w:r>
-      <w:r>
-        <w:rPr>
-          <w:rFonts w:hint="eastAsia"/>
-        </w:rPr>
-        <w:t>を</w:t>
-      </w:r>
-      <w:r>
-        <w:t>100</w:t>
-      </w:r>
-      <w:r>
-        <w:t>[%]</w:t>
-      </w:r>
-      <w:r>
-        <w:rPr>
-          <w:rFonts w:hint="eastAsia"/>
-        </w:rPr>
-        <w:t>〜</w:t>
-      </w:r>
-      <w:r>
-        <w:t>-100</w:t>
-      </w:r>
-      <w:r>
-        <w:t>[%]</w:t>
-      </w:r>
-      <w:r>
-        <w:rPr>
-          <w:rFonts w:hint="eastAsia"/>
-        </w:rPr>
-        <w:t>の値で</w:t>
-      </w:r>
-      <w:r>
-        <w:t>UX</w:t>
-      </w:r>
-      <w:r>
-        <w:rPr>
-          <w:rFonts w:hint="eastAsia"/>
-        </w:rPr>
-        <w:t>の値を入力できる</w:t>
-      </w:r>
-      <w:r>
-        <w:rPr>
-          <w:rFonts w:asciiTheme="minorEastAsia" w:hAnsiTheme="minorEastAsia" w:hint="eastAsia"/>
-          <w:b/>
-        </w:rPr>
-        <w:t>．</w:t>
-      </w:r>
-      <w:r>
-        <w:rPr>
-          <w:rFonts w:hint="eastAsia"/>
-        </w:rPr>
-        <w:t>スワイプ操作が終わると図</w:t>
-      </w:r>
-      <w:r>
-        <w:t>3.1(b)</w:t>
-      </w:r>
-      <w:r>
-        <w:rPr>
-          <w:rFonts w:hint="eastAsia"/>
-        </w:rPr>
-        <w:t>の画面の変化理由画面のようにポップアップが出現する</w:t>
-      </w:r>
-      <w:r>
-        <w:rPr>
-          <w:rFonts w:asciiTheme="minorEastAsia" w:hAnsiTheme="minorEastAsia" w:hint="eastAsia"/>
-          <w:b/>
-        </w:rPr>
-        <w:t>．</w:t>
-      </w:r>
-    </w:p>
-    <w:p>
-      <w:pPr>
-        <w:rPr>
-          <w:rFonts w:hint="eastAsia"/>
-          <w:b/>
-        </w:rPr>
-      </w:pPr>
-    </w:p>
-    <w:p>
-      <w:pPr>
-        <w:rPr>
-          <w:rFonts w:hint="eastAsia"/>
-          <w:b/>
-        </w:rPr>
-      </w:pPr>
-      <w:r>
-        <w:rPr>
-          <w:rFonts w:hint="eastAsia"/>
-          <w:b/>
-        </w:rPr>
-        <w:t>・</w:t>
-      </w:r>
-      <w:r>
-        <w:rPr>
-          <w:rFonts w:hint="eastAsia"/>
-          <w:b/>
-        </w:rPr>
-        <w:t>変化理由入力画面</w:t>
-      </w:r>
-    </w:p>
-    <w:p>
-      <w:pPr>
-        <w:rPr>
-          <w:b/>
-        </w:rPr>
-      </w:pPr>
-      <w:r>
-        <w:rPr>
-          <w:rFonts w:hint="eastAsia"/>
-          <w:b/>
-        </w:rPr>
-        <w:t xml:space="preserve">　</w:t>
-      </w:r>
-      <w:r>
-        <w:rPr>
-          <w:b/>
-        </w:rPr>
-        <w:t>UX</w:t>
-      </w:r>
-      <w:r>
-        <w:rPr>
-          <w:rFonts w:hint="eastAsia"/>
-          <w:b/>
-        </w:rPr>
-        <w:t>値の</w:t>
-      </w:r>
-      <w:r>
-        <w:rPr>
-          <w:rFonts w:hint="eastAsia"/>
-          <w:b/>
-        </w:rPr>
-        <w:t>入力を終えると</w:t>
-      </w:r>
-      <w:r>
-        <w:rPr>
-          <w:rFonts w:hint="eastAsia"/>
-          <w:b/>
-        </w:rPr>
-        <w:t>図</w:t>
-      </w:r>
-      <w:r>
-        <w:rPr>
-          <w:b/>
-        </w:rPr>
-        <w:t>3.1(b)</w:t>
-      </w:r>
-      <w:r>
-        <w:rPr>
-          <w:rFonts w:hint="eastAsia"/>
-          <w:b/>
-        </w:rPr>
-        <w:t>の画面</w:t>
-      </w:r>
-      <w:r>
-        <w:rPr>
-          <w:rFonts w:hint="eastAsia"/>
-          <w:b/>
-        </w:rPr>
-        <w:t>のような</w:t>
-      </w:r>
-      <w:r>
-        <w:rPr>
-          <w:rFonts w:hint="eastAsia"/>
-          <w:b/>
-        </w:rPr>
-        <w:t>ポップアップが現れる．ここでは</w:t>
-      </w:r>
-      <w:r>
-        <w:rPr>
-          <w:b/>
-        </w:rPr>
-        <w:t>UX</w:t>
-      </w:r>
-      <w:r>
-        <w:rPr>
-          <w:b/>
-        </w:rPr>
-        <w:t>が変化した理由を要因と感情に分け，何のせいで</w:t>
-      </w:r>
-      <w:r>
-        <w:rPr>
-          <w:rFonts w:hint="eastAsia"/>
-          <w:b/>
-        </w:rPr>
-        <w:t>（</w:t>
-      </w:r>
-      <w:r>
-        <w:rPr>
-          <w:b/>
-        </w:rPr>
-        <w:t>モノや現象などの要因</w:t>
-      </w:r>
-      <w:r>
-        <w:rPr>
-          <w:rFonts w:hint="eastAsia"/>
-          <w:b/>
-        </w:rPr>
-        <w:t>）</w:t>
-      </w:r>
-      <w:r>
-        <w:rPr>
-          <w:b/>
-        </w:rPr>
-        <w:t>どのように感じたのか</w:t>
-      </w:r>
-      <w:r>
-        <w:rPr>
-          <w:rFonts w:hint="eastAsia"/>
-          <w:b/>
-        </w:rPr>
-        <w:t>（</w:t>
-      </w:r>
-      <w:r>
-        <w:rPr>
-          <w:b/>
-        </w:rPr>
-        <w:t>感情や反応</w:t>
-      </w:r>
-      <w:r>
-        <w:rPr>
-          <w:rFonts w:hint="eastAsia"/>
-          <w:b/>
-        </w:rPr>
-        <w:t>）の記入を</w:t>
-      </w:r>
-      <w:r>
-        <w:rPr>
-          <w:b/>
-        </w:rPr>
-        <w:t>行</w:t>
-      </w:r>
-      <w:r>
-        <w:rPr>
-          <w:rFonts w:hint="eastAsia"/>
-          <w:b/>
-        </w:rPr>
-        <w:t>う</w:t>
-      </w:r>
-      <w:r>
-        <w:rPr>
-          <w:b/>
-        </w:rPr>
-        <w:t>．</w:t>
-      </w:r>
-      <w:r>
-        <w:rPr>
-          <w:b/>
-        </w:rPr>
-        <w:t xml:space="preserve"> </w:t>
-      </w:r>
-    </w:p>
-    <w:p>
-      <w:pPr>
-        <w:rPr>
-          <w:rFonts w:hint="eastAsia"/>
-          <w:b/>
-        </w:rPr>
-      </w:pPr>
-    </w:p>
-    <w:p>
-      <w:pPr>
-        <w:rPr>
-          <w:b/>
-        </w:rPr>
-      </w:pPr>
     </w:p>
     <w:p>
       <w:pPr>
@@ -1736,7 +1998,15 @@
         <w:t xml:space="preserve"> </w:t>
       </w:r>
       <w:r>
-        <w:t xml:space="preserve">Apple Inc , iPhone5s – </w:t>
+        <w:t xml:space="preserve">Apple </w:t>
+      </w:r>
+      <w:proofErr w:type="spellStart"/>
+      <w:r>
+        <w:t>Inc</w:t>
+      </w:r>
+      <w:proofErr w:type="spellEnd"/>
+      <w:r>
+        <w:t xml:space="preserve"> , iPhone5s – </w:t>
       </w:r>
       <w:r>
         <w:rPr>

</xml_diff>

<commit_message>
write about description of UXPLOT output-interfaace
</commit_message>
<xml_diff>
--- a/03.research-overview.docx
+++ b/03.research-overview.docx
@@ -899,13 +899,22 @@
         <w:t>.</w:t>
       </w:r>
       <w:r>
-        <w:t xml:space="preserve"> UX</w:t>
-      </w:r>
-      <w:r>
-        <w:rPr>
-          <w:rFonts w:hint="eastAsia"/>
-        </w:rPr>
-        <w:t xml:space="preserve">カーブ入力画面　　</w:t>
+        <w:t xml:space="preserve"> </w:t>
+      </w:r>
+      <w:r>
+        <w:rPr>
+          <w:rFonts w:hint="eastAsia"/>
+        </w:rPr>
+        <w:t>一時的</w:t>
+      </w:r>
+      <w:r>
+        <w:t>UX</w:t>
+      </w:r>
+      <w:r>
+        <w:rPr>
+          <w:rFonts w:hint="eastAsia"/>
+        </w:rPr>
+        <w:t xml:space="preserve">入力画面　　</w:t>
       </w:r>
       <w:r>
         <w:t xml:space="preserve">(b) </w:t>
@@ -1021,13 +1030,8 @@
               </w:rPr>
               <w:t>（</w:t>
             </w:r>
-            <w:proofErr w:type="spellStart"/>
             <w:r>
-              <w:t>iOS</w:t>
-            </w:r>
-            <w:proofErr w:type="spellEnd"/>
-            <w:r>
-              <w:t xml:space="preserve"> 7.0.4</w:t>
+              <w:t>iOS 7.0.4</w:t>
             </w:r>
             <w:r>
               <w:rPr>
@@ -1073,15 +1077,7 @@
               </w:rPr>
             </w:pPr>
             <w:r>
-              <w:t xml:space="preserve">Apple </w:t>
-            </w:r>
-            <w:proofErr w:type="spellStart"/>
-            <w:r>
-              <w:t>Xcode</w:t>
-            </w:r>
-            <w:proofErr w:type="spellEnd"/>
-            <w:r>
-              <w:t xml:space="preserve"> 5.0.2</w:t>
+              <w:t>Apple Xcode 5.0.2</w:t>
             </w:r>
           </w:p>
         </w:tc>
@@ -1625,7 +1621,31 @@
         <w:rPr>
           <w:rFonts w:asciiTheme="minorEastAsia" w:hAnsiTheme="minorEastAsia" w:hint="eastAsia"/>
         </w:rPr>
-        <w:t>人間の意志を伝達する入力インタフェースと</w:t>
+        <w:t>人間の意志を伝達する</w:t>
+      </w:r>
+      <w:r>
+        <w:rPr>
+          <w:rFonts w:asciiTheme="minorEastAsia" w:hAnsiTheme="minorEastAsia" w:hint="eastAsia"/>
+        </w:rPr>
+        <w:t>「</w:t>
+      </w:r>
+      <w:r>
+        <w:rPr>
+          <w:rFonts w:asciiTheme="minorEastAsia" w:hAnsiTheme="minorEastAsia" w:hint="eastAsia"/>
+        </w:rPr>
+        <w:t>入力インタフェース</w:t>
+      </w:r>
+      <w:r>
+        <w:rPr>
+          <w:rFonts w:asciiTheme="minorEastAsia" w:hAnsiTheme="minorEastAsia" w:hint="eastAsia"/>
+        </w:rPr>
+        <w:t>」</w:t>
+      </w:r>
+      <w:r>
+        <w:rPr>
+          <w:rFonts w:asciiTheme="minorEastAsia" w:hAnsiTheme="minorEastAsia" w:hint="eastAsia"/>
+        </w:rPr>
+        <w:t>と</w:t>
       </w:r>
       <w:r>
         <w:rPr>
@@ -1637,7 +1657,31 @@
         <w:rPr>
           <w:rFonts w:asciiTheme="minorEastAsia" w:hAnsiTheme="minorEastAsia" w:hint="eastAsia"/>
         </w:rPr>
-        <w:t>処理結果をユーザに伝達する出力インタフェースに分けることができる</w:t>
+        <w:t>処理結果をユーザに伝達する</w:t>
+      </w:r>
+      <w:r>
+        <w:rPr>
+          <w:rFonts w:asciiTheme="minorEastAsia" w:hAnsiTheme="minorEastAsia" w:hint="eastAsia"/>
+        </w:rPr>
+        <w:t>「</w:t>
+      </w:r>
+      <w:r>
+        <w:rPr>
+          <w:rFonts w:asciiTheme="minorEastAsia" w:hAnsiTheme="minorEastAsia" w:hint="eastAsia"/>
+        </w:rPr>
+        <w:t>出力インタフェース</w:t>
+      </w:r>
+      <w:r>
+        <w:rPr>
+          <w:rFonts w:asciiTheme="minorEastAsia" w:hAnsiTheme="minorEastAsia" w:hint="eastAsia"/>
+        </w:rPr>
+        <w:t>」</w:t>
+      </w:r>
+      <w:r>
+        <w:rPr>
+          <w:rFonts w:asciiTheme="minorEastAsia" w:hAnsiTheme="minorEastAsia" w:hint="eastAsia"/>
+        </w:rPr>
+        <w:t>に分けることができる</w:t>
       </w:r>
       <w:r>
         <w:rPr>
@@ -1649,7 +1693,7 @@
         <w:rPr>
           <w:rFonts w:asciiTheme="minorEastAsia" w:hAnsiTheme="minorEastAsia" w:hint="eastAsia"/>
         </w:rPr>
-        <w:t>本実験では「入力インタフェース」</w:t>
+        <w:t>本実験では入力インタフェース</w:t>
       </w:r>
       <w:r>
         <w:rPr>
@@ -1661,7 +1705,7 @@
         <w:rPr>
           <w:rFonts w:asciiTheme="minorEastAsia" w:hAnsiTheme="minorEastAsia" w:hint="eastAsia"/>
         </w:rPr>
-        <w:t>「出力インタフェース」の</w:t>
+        <w:t>出力インタフェースの</w:t>
       </w:r>
       <w:r>
         <w:rPr>
@@ -1725,7 +1769,7 @@
     <w:p>
       <w:pPr>
         <w:rPr>
-          <w:b/>
+          <w:rFonts w:asciiTheme="minorEastAsia" w:hAnsiTheme="minorEastAsia" w:hint="eastAsia"/>
         </w:rPr>
       </w:pPr>
       <w:r>
@@ -1734,249 +1778,1274 @@
           <w:b/>
         </w:rPr>
         <w:t xml:space="preserve">　</w:t>
+      </w:r>
+      <w:r>
+        <w:rPr>
+          <w:rFonts w:asciiTheme="minorEastAsia" w:hAnsiTheme="minorEastAsia"/>
+        </w:rPr>
+        <w:t>UX</w:t>
+      </w:r>
+      <w:r>
+        <w:rPr>
+          <w:rFonts w:asciiTheme="minorEastAsia" w:hAnsiTheme="minorEastAsia" w:hint="eastAsia"/>
+        </w:rPr>
+        <w:t>入力後にユーザへのフィードバックとなるグラフが表示される場合とされない場合のインタフェースを開発した</w:t>
+      </w:r>
+      <w:r>
+        <w:rPr>
+          <w:rFonts w:asciiTheme="minorEastAsia" w:hAnsiTheme="minorEastAsia" w:hint="eastAsia"/>
+        </w:rPr>
+        <w:t>．</w:t>
+      </w:r>
+      <w:r>
+        <w:rPr>
+          <w:rFonts w:asciiTheme="minorEastAsia" w:hAnsiTheme="minorEastAsia" w:hint="eastAsia"/>
+        </w:rPr>
+        <w:t>これは</w:t>
+      </w:r>
+      <w:r>
+        <w:rPr>
+          <w:rFonts w:hint="eastAsia"/>
+          <w:b/>
+        </w:rPr>
+        <w:t>出力インタフェースの処理結果をユーザに示す</w:t>
+      </w:r>
+      <w:r>
+        <w:rPr>
+          <w:rFonts w:asciiTheme="minorEastAsia" w:hAnsiTheme="minorEastAsia" w:hint="eastAsia"/>
+        </w:rPr>
+        <w:t>という観点に着目している</w:t>
+      </w:r>
+      <w:r>
+        <w:rPr>
+          <w:rFonts w:asciiTheme="minorEastAsia" w:hAnsiTheme="minorEastAsia" w:hint="eastAsia"/>
+        </w:rPr>
+        <w:t>．</w:t>
+      </w:r>
+    </w:p>
+    <w:p>
+      <w:pPr>
+        <w:jc w:val="left"/>
+        <w:rPr>
+          <w:rFonts w:asciiTheme="minorEastAsia" w:hAnsiTheme="minorEastAsia" w:hint="eastAsia"/>
+        </w:rPr>
+      </w:pPr>
+      <w:r>
+        <w:rPr>
+          <w:rFonts w:asciiTheme="minorEastAsia" w:hAnsiTheme="minorEastAsia" w:hint="eastAsia"/>
+        </w:rPr>
+        <w:t xml:space="preserve">　</w:t>
+      </w:r>
+      <w:r>
+        <w:rPr>
+          <w:rFonts w:asciiTheme="minorEastAsia" w:hAnsiTheme="minorEastAsia" w:hint="eastAsia"/>
+        </w:rPr>
+        <w:t>入力は縦方向のスワイプ操作によって行い，</w:t>
+      </w:r>
+      <w:r>
+        <w:rPr>
+          <w:rFonts w:asciiTheme="minorEastAsia" w:hAnsiTheme="minorEastAsia"/>
+        </w:rPr>
+        <w:t>UX</w:t>
+      </w:r>
+      <w:r>
+        <w:rPr>
+          <w:rFonts w:asciiTheme="minorEastAsia" w:hAnsiTheme="minorEastAsia" w:hint="eastAsia"/>
+        </w:rPr>
+        <w:t>値の入力が完了したら</w:t>
+      </w:r>
+      <w:r>
+        <w:rPr>
+          <w:rFonts w:asciiTheme="minorEastAsia" w:hAnsiTheme="minorEastAsia" w:hint="eastAsia"/>
+        </w:rPr>
+        <w:t>図</w:t>
+      </w:r>
+      <w:r>
+        <w:rPr>
+          <w:rFonts w:asciiTheme="minorEastAsia" w:hAnsiTheme="minorEastAsia"/>
+        </w:rPr>
+        <w:t>3.3</w:t>
+      </w:r>
+      <w:r>
+        <w:rPr>
+          <w:rFonts w:asciiTheme="minorEastAsia" w:hAnsiTheme="minorEastAsia" w:hint="eastAsia"/>
+        </w:rPr>
+        <w:t>のような</w:t>
+      </w:r>
+      <w:r>
+        <w:rPr>
+          <w:rFonts w:asciiTheme="minorEastAsia" w:hAnsiTheme="minorEastAsia" w:hint="eastAsia"/>
+        </w:rPr>
+        <w:t>ポップアップが出現し，</w:t>
+      </w:r>
+      <w:r>
+        <w:rPr>
+          <w:rFonts w:asciiTheme="minorEastAsia" w:hAnsiTheme="minorEastAsia"/>
+        </w:rPr>
+        <w:t>UX</w:t>
+      </w:r>
+      <w:r>
+        <w:rPr>
+          <w:rFonts w:asciiTheme="minorEastAsia" w:hAnsiTheme="minorEastAsia" w:hint="eastAsia"/>
+        </w:rPr>
+        <w:t>の入力の確認がなされる．過去に入力した</w:t>
+      </w:r>
+      <w:r>
+        <w:rPr>
+          <w:rFonts w:asciiTheme="minorEastAsia" w:hAnsiTheme="minorEastAsia"/>
+        </w:rPr>
+        <w:t>UX</w:t>
+      </w:r>
+      <w:r>
+        <w:rPr>
+          <w:rFonts w:asciiTheme="minorEastAsia" w:hAnsiTheme="minorEastAsia" w:hint="eastAsia"/>
+        </w:rPr>
+        <w:t>値は，グラフ有りの場合は</w:t>
+      </w:r>
+      <w:r>
+        <w:rPr>
+          <w:rFonts w:asciiTheme="minorEastAsia" w:hAnsiTheme="minorEastAsia" w:hint="eastAsia"/>
+        </w:rPr>
+        <w:t>図</w:t>
+      </w:r>
+      <w:r>
+        <w:rPr>
+          <w:rFonts w:asciiTheme="minorEastAsia" w:hAnsiTheme="minorEastAsia"/>
+        </w:rPr>
+        <w:t>3.2(a)</w:t>
+      </w:r>
+      <w:r>
+        <w:rPr>
+          <w:rFonts w:asciiTheme="minorEastAsia" w:hAnsiTheme="minorEastAsia" w:hint="eastAsia"/>
+        </w:rPr>
+        <w:t>のようにユーザは確認できるのに対し，グラフ無しの場合では過去に入力された</w:t>
+      </w:r>
+      <w:r>
+        <w:rPr>
+          <w:rFonts w:asciiTheme="minorEastAsia" w:hAnsiTheme="minorEastAsia"/>
+        </w:rPr>
+        <w:t>UX</w:t>
+      </w:r>
+      <w:r>
+        <w:rPr>
+          <w:rFonts w:asciiTheme="minorEastAsia" w:hAnsiTheme="minorEastAsia" w:hint="eastAsia"/>
+        </w:rPr>
+        <w:t>値は確認できない．なお，入力の手順はグラフ有り・無しの両者で同様である．</w:t>
+      </w:r>
+      <w:r>
+        <w:rPr>
+          <w:rFonts w:asciiTheme="minorEastAsia" w:hAnsiTheme="minorEastAsia"/>
+        </w:rPr>
+        <w:t>一般にユーザインタフェースでは,タスクの種類に応じた適切な時間内に,</w:t>
+      </w:r>
+      <w:r>
+        <w:rPr>
+          <w:rFonts w:asciiTheme="minorEastAsia" w:hAnsiTheme="minorEastAsia" w:hint="eastAsia"/>
+        </w:rPr>
+        <w:t>レスポンスが返されることが期待され</w:t>
+      </w:r>
+      <w:r>
+        <w:rPr>
+          <w:rFonts w:asciiTheme="minorEastAsia" w:hAnsiTheme="minorEastAsia"/>
+        </w:rPr>
+        <w:t>,</w:t>
+      </w:r>
+      <w:r>
+        <w:rPr>
+          <w:rFonts w:asciiTheme="minorEastAsia" w:hAnsiTheme="minorEastAsia" w:hint="eastAsia"/>
+        </w:rPr>
+        <w:t>単純な入力においては</w:t>
+      </w:r>
+      <w:r>
+        <w:rPr>
+          <w:rFonts w:asciiTheme="minorEastAsia" w:hAnsiTheme="minorEastAsia"/>
+        </w:rPr>
+        <w:t>1</w:t>
+      </w:r>
+      <w:r>
+        <w:rPr>
+          <w:rFonts w:asciiTheme="minorEastAsia" w:hAnsiTheme="minorEastAsia"/>
+        </w:rPr>
+        <w:t>秒程度以下のシステム応答時間が好ましいとされている</w:t>
+      </w:r>
+      <w:r>
+        <w:rPr>
+          <w:vertAlign w:val="superscript"/>
+        </w:rPr>
+        <w:t>[28]</w:t>
+      </w:r>
+      <w:r>
+        <w:rPr>
+          <w:rFonts w:asciiTheme="minorEastAsia" w:hAnsiTheme="minorEastAsia" w:hint="eastAsia"/>
+        </w:rPr>
+        <w:t>．</w:t>
+      </w:r>
+      <w:r>
+        <w:rPr>
+          <w:rFonts w:asciiTheme="minorEastAsia" w:hAnsiTheme="minorEastAsia" w:hint="eastAsia"/>
+        </w:rPr>
+        <w:t>よって</w:t>
+      </w:r>
+      <w:r>
+        <w:rPr>
+          <w:rFonts w:asciiTheme="minorEastAsia" w:hAnsiTheme="minorEastAsia"/>
+        </w:rPr>
+        <w:t>UX</w:t>
+      </w:r>
+      <w:r>
+        <w:rPr>
+          <w:rFonts w:asciiTheme="minorEastAsia" w:hAnsiTheme="minorEastAsia" w:hint="eastAsia"/>
+        </w:rPr>
+        <w:t>値の入力が完了し</w:t>
+      </w:r>
+      <w:r>
+        <w:rPr>
+          <w:rFonts w:asciiTheme="minorEastAsia" w:hAnsiTheme="minorEastAsia"/>
+        </w:rPr>
+        <w:t>,</w:t>
+      </w:r>
+      <w:r>
+        <w:rPr>
+          <w:rFonts w:asciiTheme="minorEastAsia" w:hAnsiTheme="minorEastAsia" w:hint="eastAsia"/>
+        </w:rPr>
+        <w:t>ポップアップが表示するまでの時間も</w:t>
+      </w:r>
+      <w:r>
+        <w:rPr>
+          <w:rFonts w:asciiTheme="minorEastAsia" w:hAnsiTheme="minorEastAsia"/>
+        </w:rPr>
+        <w:t>2</w:t>
+      </w:r>
+      <w:r>
+        <w:rPr>
+          <w:rFonts w:asciiTheme="minorEastAsia" w:hAnsiTheme="minorEastAsia" w:hint="eastAsia"/>
+        </w:rPr>
+        <w:t>秒から</w:t>
+      </w:r>
+      <w:r>
+        <w:rPr>
+          <w:rFonts w:asciiTheme="minorEastAsia" w:hAnsiTheme="minorEastAsia"/>
+        </w:rPr>
+        <w:t>1</w:t>
+      </w:r>
+      <w:r>
+        <w:rPr>
+          <w:rFonts w:asciiTheme="minorEastAsia" w:hAnsiTheme="minorEastAsia" w:hint="eastAsia"/>
+        </w:rPr>
+        <w:t>秒に変更した</w:t>
+      </w:r>
+      <w:r>
+        <w:rPr>
+          <w:rFonts w:asciiTheme="minorEastAsia" w:hAnsiTheme="minorEastAsia" w:hint="eastAsia"/>
+        </w:rPr>
+        <w:t>．</w:t>
+      </w:r>
+    </w:p>
+    <w:p>
+      <w:pPr>
+        <w:rPr>
+          <w:rFonts w:asciiTheme="minorEastAsia" w:hAnsiTheme="minorEastAsia" w:hint="eastAsia"/>
+        </w:rPr>
+      </w:pPr>
+      <w:r>
+        <w:rPr>
+          <w:rFonts w:asciiTheme="minorEastAsia" w:hAnsiTheme="minorEastAsia" w:hint="eastAsia"/>
+          <w:noProof/>
+        </w:rPr>
+        <w:drawing>
+          <wp:anchor distT="0" distB="0" distL="114300" distR="114300" simplePos="0" relativeHeight="251660288" behindDoc="1" locked="0" layoutInCell="1" allowOverlap="1" wp14:anchorId="4ABEF1F4" wp14:editId="4B7A7AD4">
+            <wp:simplePos x="0" y="0"/>
+            <wp:positionH relativeFrom="column">
+              <wp:posOffset>571500</wp:posOffset>
+            </wp:positionH>
+            <wp:positionV relativeFrom="paragraph">
+              <wp:posOffset>-83820</wp:posOffset>
+            </wp:positionV>
+            <wp:extent cx="1828800" cy="3512820"/>
+            <wp:effectExtent l="0" t="0" r="0" b="0"/>
+            <wp:wrapNone/>
+            <wp:docPr id="1" name="図 1" descr="Macintosh HD:Users:yokoyamashohei:Documents:masters-thesis:literature:03. research-overview:graph.png"/>
+            <wp:cNvGraphicFramePr>
+              <a:graphicFrameLocks xmlns:a="http://schemas.openxmlformats.org/drawingml/2006/main" noChangeAspect="1"/>
+            </wp:cNvGraphicFramePr>
+            <a:graphic xmlns:a="http://schemas.openxmlformats.org/drawingml/2006/main">
+              <a:graphicData uri="http://schemas.openxmlformats.org/drawingml/2006/picture">
+                <pic:pic xmlns:pic="http://schemas.openxmlformats.org/drawingml/2006/picture">
+                  <pic:nvPicPr>
+                    <pic:cNvPr id="0" name="Picture 1" descr="Macintosh HD:Users:yokoyamashohei:Documents:masters-thesis:literature:03. research-overview:graph.png"/>
+                    <pic:cNvPicPr>
+                      <a:picLocks noChangeAspect="1" noChangeArrowheads="1"/>
+                    </pic:cNvPicPr>
+                  </pic:nvPicPr>
+                  <pic:blipFill>
+                    <a:blip r:embed="rId13">
+                      <a:extLst>
+                        <a:ext uri="{28A0092B-C50C-407E-A947-70E740481C1C}">
+                          <a14:useLocalDpi xmlns:a14="http://schemas.microsoft.com/office/drawing/2010/main" val="0"/>
+                        </a:ext>
+                      </a:extLst>
+                    </a:blip>
+                    <a:srcRect/>
+                    <a:stretch>
+                      <a:fillRect/>
+                    </a:stretch>
+                  </pic:blipFill>
+                  <pic:spPr bwMode="auto">
+                    <a:xfrm>
+                      <a:off x="0" y="0"/>
+                      <a:ext cx="1828800" cy="3512820"/>
+                    </a:xfrm>
+                    <a:prstGeom prst="rect">
+                      <a:avLst/>
+                    </a:prstGeom>
+                    <a:noFill/>
+                    <a:ln>
+                      <a:noFill/>
+                    </a:ln>
+                    <a:extLst>
+                      <a:ext uri="{FAA26D3D-D897-4be2-8F04-BA451C77F1D7}">
+                        <ma14:placeholderFlag xmlns:ma14="http://schemas.microsoft.com/office/mac/drawingml/2011/main"/>
+                      </a:ext>
+                    </a:extLst>
+                  </pic:spPr>
+                </pic:pic>
+              </a:graphicData>
+            </a:graphic>
+            <wp14:sizeRelH relativeFrom="page">
+              <wp14:pctWidth>0</wp14:pctWidth>
+            </wp14:sizeRelH>
+            <wp14:sizeRelV relativeFrom="page">
+              <wp14:pctHeight>0</wp14:pctHeight>
+            </wp14:sizeRelV>
+          </wp:anchor>
+        </w:drawing>
+      </w:r>
+      <w:r>
+        <w:rPr>
+          <w:rFonts w:asciiTheme="minorEastAsia" w:hAnsiTheme="minorEastAsia" w:hint="eastAsia"/>
+          <w:noProof/>
+        </w:rPr>
+        <w:drawing>
+          <wp:anchor distT="0" distB="0" distL="114300" distR="114300" simplePos="0" relativeHeight="251661312" behindDoc="1" locked="0" layoutInCell="1" allowOverlap="1" wp14:anchorId="70A26E46" wp14:editId="60239A49">
+            <wp:simplePos x="0" y="0"/>
+            <wp:positionH relativeFrom="column">
+              <wp:posOffset>3086100</wp:posOffset>
+            </wp:positionH>
+            <wp:positionV relativeFrom="paragraph">
+              <wp:posOffset>-92645</wp:posOffset>
+            </wp:positionV>
+            <wp:extent cx="1832610" cy="3521645"/>
+            <wp:effectExtent l="0" t="0" r="0" b="9525"/>
+            <wp:wrapNone/>
+            <wp:docPr id="2" name="図 2" descr="Macintosh HD:Users:yokoyamashohei:Documents:masters-thesis:literature:03. research-overview:no-graph.png"/>
+            <wp:cNvGraphicFramePr>
+              <a:graphicFrameLocks xmlns:a="http://schemas.openxmlformats.org/drawingml/2006/main" noChangeAspect="1"/>
+            </wp:cNvGraphicFramePr>
+            <a:graphic xmlns:a="http://schemas.openxmlformats.org/drawingml/2006/main">
+              <a:graphicData uri="http://schemas.openxmlformats.org/drawingml/2006/picture">
+                <pic:pic xmlns:pic="http://schemas.openxmlformats.org/drawingml/2006/picture">
+                  <pic:nvPicPr>
+                    <pic:cNvPr id="0" name="Picture 2" descr="Macintosh HD:Users:yokoyamashohei:Documents:masters-thesis:literature:03. research-overview:no-graph.png"/>
+                    <pic:cNvPicPr>
+                      <a:picLocks noChangeAspect="1" noChangeArrowheads="1"/>
+                    </pic:cNvPicPr>
+                  </pic:nvPicPr>
+                  <pic:blipFill>
+                    <a:blip r:embed="rId14">
+                      <a:extLst>
+                        <a:ext uri="{28A0092B-C50C-407E-A947-70E740481C1C}">
+                          <a14:useLocalDpi xmlns:a14="http://schemas.microsoft.com/office/drawing/2010/main" val="0"/>
+                        </a:ext>
+                      </a:extLst>
+                    </a:blip>
+                    <a:srcRect/>
+                    <a:stretch>
+                      <a:fillRect/>
+                    </a:stretch>
+                  </pic:blipFill>
+                  <pic:spPr bwMode="auto">
+                    <a:xfrm>
+                      <a:off x="0" y="0"/>
+                      <a:ext cx="1832610" cy="3521645"/>
+                    </a:xfrm>
+                    <a:prstGeom prst="rect">
+                      <a:avLst/>
+                    </a:prstGeom>
+                    <a:noFill/>
+                    <a:ln>
+                      <a:noFill/>
+                    </a:ln>
+                    <a:extLst>
+                      <a:ext uri="{FAA26D3D-D897-4be2-8F04-BA451C77F1D7}">
+                        <ma14:placeholderFlag xmlns:ma14="http://schemas.microsoft.com/office/mac/drawingml/2011/main"/>
+                      </a:ext>
+                    </a:extLst>
+                  </pic:spPr>
+                </pic:pic>
+              </a:graphicData>
+            </a:graphic>
+            <wp14:sizeRelH relativeFrom="page">
+              <wp14:pctWidth>0</wp14:pctWidth>
+            </wp14:sizeRelH>
+            <wp14:sizeRelV relativeFrom="page">
+              <wp14:pctHeight>0</wp14:pctHeight>
+            </wp14:sizeRelV>
+          </wp:anchor>
+        </w:drawing>
+      </w:r>
+    </w:p>
+    <w:p>
+      <w:pPr>
+        <w:rPr>
+          <w:rFonts w:asciiTheme="minorEastAsia" w:hAnsiTheme="minorEastAsia" w:hint="eastAsia"/>
+        </w:rPr>
+      </w:pPr>
+    </w:p>
+    <w:p>
+      <w:pPr>
+        <w:rPr>
+          <w:rFonts w:asciiTheme="minorEastAsia" w:hAnsiTheme="minorEastAsia" w:hint="eastAsia"/>
+        </w:rPr>
+      </w:pPr>
+    </w:p>
+    <w:p>
+      <w:pPr>
+        <w:rPr>
+          <w:b/>
+        </w:rPr>
+      </w:pPr>
+    </w:p>
+    <w:p>
+      <w:pPr>
+        <w:rPr>
+          <w:rFonts w:hint="eastAsia"/>
+          <w:b/>
+        </w:rPr>
+      </w:pPr>
+    </w:p>
+    <w:p>
+      <w:pPr>
+        <w:rPr>
+          <w:b/>
+        </w:rPr>
+      </w:pPr>
+    </w:p>
+    <w:p>
+      <w:pPr>
+        <w:rPr>
+          <w:b/>
+        </w:rPr>
+      </w:pPr>
+    </w:p>
+    <w:p>
+      <w:pPr>
+        <w:pStyle w:val="a3"/>
+        <w:ind w:firstLineChars="0" w:firstLine="0"/>
+        <w:rPr>
+          <w:rFonts w:asciiTheme="minorEastAsia" w:eastAsiaTheme="minorEastAsia" w:hAnsiTheme="minorEastAsia"/>
+        </w:rPr>
+      </w:pPr>
+    </w:p>
+    <w:p>
+      <w:pPr>
+        <w:pStyle w:val="a3"/>
+        <w:ind w:firstLineChars="0" w:firstLine="0"/>
+        <w:rPr>
+          <w:rFonts w:asciiTheme="minorEastAsia" w:eastAsiaTheme="minorEastAsia" w:hAnsiTheme="minorEastAsia"/>
+        </w:rPr>
+      </w:pPr>
+    </w:p>
+    <w:p>
+      <w:pPr>
+        <w:pStyle w:val="a3"/>
+        <w:ind w:firstLineChars="0" w:firstLine="0"/>
+        <w:rPr>
+          <w:rFonts w:asciiTheme="minorEastAsia" w:eastAsiaTheme="minorEastAsia" w:hAnsiTheme="minorEastAsia"/>
+        </w:rPr>
+      </w:pPr>
+    </w:p>
+    <w:p>
+      <w:pPr>
+        <w:pStyle w:val="a3"/>
+        <w:ind w:firstLineChars="0" w:firstLine="0"/>
+        <w:rPr>
+          <w:rFonts w:asciiTheme="minorEastAsia" w:eastAsiaTheme="minorEastAsia" w:hAnsiTheme="minorEastAsia"/>
+        </w:rPr>
+      </w:pPr>
+    </w:p>
+    <w:p>
+      <w:pPr>
+        <w:pStyle w:val="a3"/>
+        <w:ind w:firstLineChars="0" w:firstLine="0"/>
+        <w:rPr>
+          <w:rFonts w:asciiTheme="minorEastAsia" w:eastAsiaTheme="minorEastAsia" w:hAnsiTheme="minorEastAsia"/>
+        </w:rPr>
+      </w:pPr>
+    </w:p>
+    <w:p>
+      <w:pPr>
+        <w:pStyle w:val="a6"/>
+      </w:pPr>
+    </w:p>
+    <w:p>
+      <w:pPr>
+        <w:pStyle w:val="a6"/>
+      </w:pPr>
+    </w:p>
+    <w:p>
+      <w:pPr>
+        <w:pStyle w:val="a6"/>
+      </w:pPr>
+      <w:r>
+        <w:rPr>
+          <w:rFonts w:hint="eastAsia"/>
+        </w:rPr>
+        <w:t>図</w:t>
+      </w:r>
+      <w:r>
+        <w:t xml:space="preserve">3.2 </w:t>
+      </w:r>
+      <w:r>
+        <w:t>(a)</w:t>
+      </w:r>
+      <w:r>
+        <w:t>.</w:t>
+      </w:r>
+      <w:r>
+        <w:t xml:space="preserve"> UX</w:t>
+      </w:r>
+      <w:r>
+        <w:rPr>
+          <w:rFonts w:hint="eastAsia"/>
+        </w:rPr>
+        <w:t>入力画面</w:t>
+      </w:r>
+      <w:r>
+        <w:rPr>
+          <w:rFonts w:hint="eastAsia"/>
+        </w:rPr>
+        <w:t>（グラフあり）</w:t>
+      </w:r>
+      <w:r>
+        <w:rPr>
+          <w:rFonts w:hint="eastAsia"/>
+        </w:rPr>
+        <w:t xml:space="preserve">　　</w:t>
+      </w:r>
+      <w:r>
+        <w:t>(b) UX</w:t>
+      </w:r>
+      <w:r>
+        <w:rPr>
+          <w:rFonts w:hint="eastAsia"/>
+        </w:rPr>
+        <w:t>入力画面</w:t>
+      </w:r>
+      <w:r>
+        <w:rPr>
+          <w:rFonts w:hint="eastAsia"/>
+        </w:rPr>
+        <w:t>（グラフなし）</w:t>
+      </w:r>
+    </w:p>
+    <w:p>
+      <w:pPr>
+        <w:pStyle w:val="a3"/>
+        <w:ind w:firstLineChars="0" w:firstLine="0"/>
+        <w:rPr>
+          <w:rFonts w:asciiTheme="minorEastAsia" w:eastAsiaTheme="minorEastAsia" w:hAnsiTheme="minorEastAsia" w:hint="eastAsia"/>
+        </w:rPr>
+      </w:pPr>
+    </w:p>
+    <w:p>
+      <w:pPr>
+        <w:pStyle w:val="a3"/>
+        <w:ind w:firstLineChars="0" w:firstLine="0"/>
+        <w:rPr>
+          <w:rFonts w:asciiTheme="minorEastAsia" w:eastAsiaTheme="minorEastAsia" w:hAnsiTheme="minorEastAsia" w:hint="eastAsia"/>
+        </w:rPr>
+      </w:pPr>
+      <w:r>
+        <w:rPr>
+          <w:rFonts w:asciiTheme="minorEastAsia" w:eastAsiaTheme="minorEastAsia" w:hAnsiTheme="minorEastAsia" w:hint="eastAsia"/>
+          <w:noProof/>
+        </w:rPr>
+        <w:drawing>
+          <wp:anchor distT="0" distB="0" distL="114300" distR="114300" simplePos="0" relativeHeight="251662336" behindDoc="1" locked="0" layoutInCell="1" allowOverlap="1" wp14:anchorId="1B8D6834" wp14:editId="45045983">
+            <wp:simplePos x="0" y="0"/>
+            <wp:positionH relativeFrom="column">
+              <wp:posOffset>1828800</wp:posOffset>
+            </wp:positionH>
+            <wp:positionV relativeFrom="paragraph">
+              <wp:posOffset>127000</wp:posOffset>
+            </wp:positionV>
+            <wp:extent cx="1828800" cy="3512820"/>
+            <wp:effectExtent l="0" t="0" r="0" b="0"/>
+            <wp:wrapNone/>
+            <wp:docPr id="3" name="図 3" descr="Macintosh HD:Users:yokoyamashohei:Documents:masters-thesis:literature:03. research-overview:popup.png"/>
+            <wp:cNvGraphicFramePr>
+              <a:graphicFrameLocks xmlns:a="http://schemas.openxmlformats.org/drawingml/2006/main" noChangeAspect="1"/>
+            </wp:cNvGraphicFramePr>
+            <a:graphic xmlns:a="http://schemas.openxmlformats.org/drawingml/2006/main">
+              <a:graphicData uri="http://schemas.openxmlformats.org/drawingml/2006/picture">
+                <pic:pic xmlns:pic="http://schemas.openxmlformats.org/drawingml/2006/picture">
+                  <pic:nvPicPr>
+                    <pic:cNvPr id="0" name="Picture 3" descr="Macintosh HD:Users:yokoyamashohei:Documents:masters-thesis:literature:03. research-overview:popup.png"/>
+                    <pic:cNvPicPr>
+                      <a:picLocks noChangeAspect="1" noChangeArrowheads="1"/>
+                    </pic:cNvPicPr>
+                  </pic:nvPicPr>
+                  <pic:blipFill>
+                    <a:blip r:embed="rId15">
+                      <a:extLst>
+                        <a:ext uri="{28A0092B-C50C-407E-A947-70E740481C1C}">
+                          <a14:useLocalDpi xmlns:a14="http://schemas.microsoft.com/office/drawing/2010/main" val="0"/>
+                        </a:ext>
+                      </a:extLst>
+                    </a:blip>
+                    <a:srcRect/>
+                    <a:stretch>
+                      <a:fillRect/>
+                    </a:stretch>
+                  </pic:blipFill>
+                  <pic:spPr bwMode="auto">
+                    <a:xfrm>
+                      <a:off x="0" y="0"/>
+                      <a:ext cx="1828800" cy="3512820"/>
+                    </a:xfrm>
+                    <a:prstGeom prst="rect">
+                      <a:avLst/>
+                    </a:prstGeom>
+                    <a:noFill/>
+                    <a:ln>
+                      <a:noFill/>
+                    </a:ln>
+                    <a:extLst>
+                      <a:ext uri="{FAA26D3D-D897-4be2-8F04-BA451C77F1D7}">
+                        <ma14:placeholderFlag xmlns:ma14="http://schemas.microsoft.com/office/mac/drawingml/2011/main"/>
+                      </a:ext>
+                    </a:extLst>
+                  </pic:spPr>
+                </pic:pic>
+              </a:graphicData>
+            </a:graphic>
+            <wp14:sizeRelH relativeFrom="page">
+              <wp14:pctWidth>0</wp14:pctWidth>
+            </wp14:sizeRelH>
+            <wp14:sizeRelV relativeFrom="page">
+              <wp14:pctHeight>0</wp14:pctHeight>
+            </wp14:sizeRelV>
+          </wp:anchor>
+        </w:drawing>
+      </w:r>
+    </w:p>
+    <w:p>
+      <w:pPr>
+        <w:pStyle w:val="a3"/>
+        <w:ind w:firstLineChars="0" w:firstLine="0"/>
+        <w:rPr>
+          <w:rFonts w:asciiTheme="minorEastAsia" w:eastAsiaTheme="minorEastAsia" w:hAnsiTheme="minorEastAsia" w:hint="eastAsia"/>
+        </w:rPr>
+      </w:pPr>
+    </w:p>
+    <w:p>
+      <w:pPr>
+        <w:pStyle w:val="a3"/>
+        <w:ind w:firstLineChars="0" w:firstLine="0"/>
+        <w:rPr>
+          <w:rFonts w:asciiTheme="minorEastAsia" w:eastAsiaTheme="minorEastAsia" w:hAnsiTheme="minorEastAsia" w:hint="eastAsia"/>
+        </w:rPr>
+      </w:pPr>
+    </w:p>
+    <w:p>
+      <w:pPr>
+        <w:pStyle w:val="a3"/>
+        <w:ind w:firstLineChars="0" w:firstLine="0"/>
+        <w:rPr>
+          <w:rFonts w:asciiTheme="minorEastAsia" w:eastAsiaTheme="minorEastAsia" w:hAnsiTheme="minorEastAsia"/>
+        </w:rPr>
+      </w:pPr>
+    </w:p>
+    <w:p>
+      <w:pPr>
+        <w:pStyle w:val="a3"/>
+        <w:ind w:firstLineChars="0" w:firstLine="0"/>
+        <w:rPr>
+          <w:rFonts w:asciiTheme="minorEastAsia" w:eastAsiaTheme="minorEastAsia" w:hAnsiTheme="minorEastAsia"/>
+        </w:rPr>
+      </w:pPr>
+    </w:p>
+    <w:p>
+      <w:pPr>
+        <w:pStyle w:val="a3"/>
+        <w:ind w:firstLineChars="0" w:firstLine="0"/>
+        <w:rPr>
+          <w:rFonts w:asciiTheme="minorEastAsia" w:eastAsiaTheme="minorEastAsia" w:hAnsiTheme="minorEastAsia"/>
+        </w:rPr>
+      </w:pPr>
+    </w:p>
+    <w:p>
+      <w:pPr>
+        <w:pStyle w:val="a3"/>
+        <w:ind w:firstLineChars="0" w:firstLine="0"/>
+        <w:rPr>
+          <w:rFonts w:asciiTheme="minorEastAsia" w:eastAsiaTheme="minorEastAsia" w:hAnsiTheme="minorEastAsia"/>
+        </w:rPr>
+      </w:pPr>
+    </w:p>
+    <w:p>
+      <w:pPr>
+        <w:pStyle w:val="a3"/>
+        <w:ind w:firstLineChars="0" w:firstLine="0"/>
+        <w:rPr>
+          <w:rFonts w:asciiTheme="minorEastAsia" w:eastAsiaTheme="minorEastAsia" w:hAnsiTheme="minorEastAsia"/>
+        </w:rPr>
+      </w:pPr>
+    </w:p>
+    <w:p>
+      <w:pPr>
+        <w:pStyle w:val="a3"/>
+        <w:ind w:firstLineChars="0" w:firstLine="0"/>
+        <w:rPr>
+          <w:rFonts w:asciiTheme="minorEastAsia" w:eastAsiaTheme="minorEastAsia" w:hAnsiTheme="minorEastAsia"/>
+        </w:rPr>
+      </w:pPr>
+    </w:p>
+    <w:p>
+      <w:pPr>
+        <w:pStyle w:val="a3"/>
+        <w:ind w:firstLineChars="0" w:firstLine="0"/>
+        <w:rPr>
+          <w:rFonts w:asciiTheme="minorEastAsia" w:eastAsiaTheme="minorEastAsia" w:hAnsiTheme="minorEastAsia" w:hint="eastAsia"/>
+        </w:rPr>
+      </w:pPr>
+    </w:p>
+    <w:p>
+      <w:pPr>
+        <w:rPr>
+          <w:rFonts w:hint="eastAsia"/>
+          <w:b/>
+        </w:rPr>
+      </w:pPr>
+    </w:p>
+    <w:p>
+      <w:pPr>
+        <w:rPr>
+          <w:rFonts w:hint="eastAsia"/>
+          <w:b/>
+        </w:rPr>
+      </w:pPr>
+    </w:p>
+    <w:p>
+      <w:pPr>
+        <w:rPr>
+          <w:rFonts w:hint="eastAsia"/>
+          <w:b/>
+        </w:rPr>
+      </w:pPr>
+    </w:p>
+    <w:p>
+      <w:pPr>
+        <w:rPr>
+          <w:rFonts w:hint="eastAsia"/>
+          <w:b/>
+        </w:rPr>
+      </w:pPr>
+    </w:p>
+    <w:p>
+      <w:pPr>
+        <w:rPr>
+          <w:rFonts w:hint="eastAsia"/>
+          <w:b/>
+        </w:rPr>
+      </w:pPr>
+    </w:p>
+    <w:p>
+      <w:pPr>
+        <w:pStyle w:val="a6"/>
+      </w:pPr>
+      <w:r>
+        <w:rPr>
+          <w:rFonts w:hint="eastAsia"/>
+        </w:rPr>
+        <w:t>図</w:t>
+      </w:r>
+      <w:r>
+        <w:t>3.3</w:t>
+      </w:r>
+      <w:r>
+        <w:t xml:space="preserve"> </w:t>
+      </w:r>
+      <w:r>
+        <w:t>(a)</w:t>
+      </w:r>
+      <w:r>
+        <w:t>.</w:t>
+      </w:r>
+      <w:r>
+        <w:t xml:space="preserve"> UX</w:t>
+      </w:r>
+      <w:r>
+        <w:rPr>
+          <w:rFonts w:hint="eastAsia"/>
+        </w:rPr>
+        <w:t>の入力確認ポップアップ</w:t>
+      </w:r>
+    </w:p>
+    <w:p>
+      <w:pPr>
+        <w:rPr>
+          <w:b/>
+        </w:rPr>
+      </w:pPr>
+    </w:p>
+    <w:p>
+      <w:pPr>
+        <w:jc w:val="center"/>
+        <w:rPr>
+          <w:rFonts w:asciiTheme="minorEastAsia" w:hAnsiTheme="minorEastAsia"/>
+          <w:b/>
+        </w:rPr>
+      </w:pPr>
+      <w:r>
+        <w:rPr>
+          <w:rFonts w:asciiTheme="minorEastAsia" w:hAnsiTheme="minorEastAsia" w:hint="eastAsia"/>
+          <w:b/>
+        </w:rPr>
+        <w:t>表</w:t>
+      </w:r>
+      <w:r>
+        <w:rPr>
+          <w:rFonts w:asciiTheme="minorEastAsia" w:hAnsiTheme="minorEastAsia"/>
+          <w:b/>
+        </w:rPr>
+        <w:t>3.2</w:t>
+      </w:r>
+      <w:r>
+        <w:rPr>
+          <w:rFonts w:asciiTheme="minorEastAsia" w:hAnsiTheme="minorEastAsia"/>
+          <w:b/>
+        </w:rPr>
+        <w:t xml:space="preserve">. </w:t>
+      </w:r>
+      <w:r>
+        <w:rPr>
+          <w:rFonts w:asciiTheme="minorEastAsia" w:hAnsiTheme="minorEastAsia" w:hint="eastAsia"/>
+          <w:b/>
+        </w:rPr>
+        <w:t>デバイスと</w:t>
+      </w:r>
+      <w:r>
+        <w:rPr>
+          <w:rFonts w:asciiTheme="minorEastAsia" w:hAnsiTheme="minorEastAsia"/>
+          <w:b/>
+        </w:rPr>
+        <w:t>UXPLOT</w:t>
+      </w:r>
+      <w:r>
+        <w:rPr>
+          <w:rFonts w:asciiTheme="minorEastAsia" w:hAnsiTheme="minorEastAsia" w:hint="eastAsia"/>
+          <w:b/>
+        </w:rPr>
+        <w:t>のスペック一覧</w:t>
+      </w:r>
+    </w:p>
+    <w:tbl>
+      <w:tblPr>
+        <w:tblStyle w:val="a8"/>
+        <w:tblW w:w="0" w:type="auto"/>
+        <w:tblLook w:val="04A0" w:firstRow="1" w:lastRow="0" w:firstColumn="1" w:lastColumn="0" w:noHBand="0" w:noVBand="1"/>
+      </w:tblPr>
+      <w:tblGrid>
+        <w:gridCol w:w="4348"/>
+        <w:gridCol w:w="4348"/>
+      </w:tblGrid>
+      <w:tr>
+        <w:tc>
+          <w:tcPr>
+            <w:tcW w:w="4348" w:type="dxa"/>
+          </w:tcPr>
+          <w:p>
+            <w:pPr>
+              <w:rPr>
+                <w:rFonts w:asciiTheme="minorEastAsia" w:hAnsiTheme="minorEastAsia" w:hint="eastAsia"/>
+                <w:b/>
+              </w:rPr>
+            </w:pPr>
+            <w:r>
+              <w:rPr>
+                <w:rFonts w:asciiTheme="minorEastAsia" w:hAnsiTheme="minorEastAsia" w:hint="eastAsia"/>
+                <w:b/>
+              </w:rPr>
+              <w:t>入力デバイス</w:t>
+            </w:r>
+          </w:p>
+        </w:tc>
+        <w:tc>
+          <w:tcPr>
+            <w:tcW w:w="4348" w:type="dxa"/>
+          </w:tcPr>
+          <w:p>
+            <w:pPr>
+              <w:rPr>
+                <w:rFonts w:asciiTheme="minorEastAsia" w:hAnsiTheme="minorEastAsia" w:hint="eastAsia"/>
+                <w:b/>
+              </w:rPr>
+            </w:pPr>
+            <w:r>
+              <w:t>Apple iPhone5s</w:t>
+            </w:r>
+            <w:r>
+              <w:rPr>
+                <w:rFonts w:hint="eastAsia"/>
+              </w:rPr>
+              <w:t>（</w:t>
+            </w:r>
+            <w:r>
+              <w:t>iOS 8</w:t>
+            </w:r>
+            <w:r>
+              <w:t>.4</w:t>
+            </w:r>
+            <w:r>
+              <w:rPr>
+                <w:rFonts w:hint="eastAsia"/>
+              </w:rPr>
+              <w:t>）</w:t>
+            </w:r>
+          </w:p>
+        </w:tc>
+      </w:tr>
+      <w:tr>
+        <w:tc>
+          <w:tcPr>
+            <w:tcW w:w="4348" w:type="dxa"/>
+          </w:tcPr>
+          <w:p>
+            <w:pPr>
+              <w:rPr>
+                <w:rFonts w:asciiTheme="minorEastAsia" w:hAnsiTheme="minorEastAsia" w:hint="eastAsia"/>
+                <w:b/>
+              </w:rPr>
+            </w:pPr>
+            <w:r>
+              <w:rPr>
+                <w:rFonts w:asciiTheme="minorEastAsia" w:hAnsiTheme="minorEastAsia" w:hint="eastAsia"/>
+                <w:b/>
+              </w:rPr>
+              <w:t>開発環境</w:t>
+            </w:r>
+          </w:p>
+        </w:tc>
+        <w:tc>
+          <w:tcPr>
+            <w:tcW w:w="4348" w:type="dxa"/>
+          </w:tcPr>
+          <w:p>
+            <w:pPr>
+              <w:pStyle w:val="a3"/>
+              <w:spacing w:line="300" w:lineRule="exact"/>
+              <w:ind w:firstLineChars="0" w:firstLine="0"/>
+              <w:rPr>
+                <w:rFonts w:hint="eastAsia"/>
+              </w:rPr>
+            </w:pPr>
+            <w:r>
+              <w:t>Apple Xcode 6.4</w:t>
+            </w:r>
+          </w:p>
+        </w:tc>
+      </w:tr>
+      <w:tr>
+        <w:tc>
+          <w:tcPr>
+            <w:tcW w:w="4348" w:type="dxa"/>
+          </w:tcPr>
+          <w:p>
+            <w:pPr>
+              <w:rPr>
+                <w:rFonts w:asciiTheme="minorEastAsia" w:hAnsiTheme="minorEastAsia" w:hint="eastAsia"/>
+                <w:b/>
+              </w:rPr>
+            </w:pPr>
+            <w:r>
+              <w:rPr>
+                <w:rFonts w:asciiTheme="minorEastAsia" w:hAnsiTheme="minorEastAsia" w:hint="eastAsia"/>
+                <w:b/>
+              </w:rPr>
+              <w:t>オープンソース</w:t>
+            </w:r>
+          </w:p>
+        </w:tc>
+        <w:tc>
+          <w:tcPr>
+            <w:tcW w:w="4348" w:type="dxa"/>
+          </w:tcPr>
+          <w:p>
+            <w:r>
+              <w:t>core-plot</w:t>
+            </w:r>
+          </w:p>
+          <w:p>
+            <w:pPr>
+              <w:rPr>
+                <w:rFonts w:asciiTheme="minorEastAsia" w:hAnsiTheme="minorEastAsia" w:hint="eastAsia"/>
+                <w:b/>
+              </w:rPr>
+            </w:pPr>
+            <w:r>
+              <w:t>UAProgressView</w:t>
+            </w:r>
+          </w:p>
+        </w:tc>
+      </w:tr>
+    </w:tbl>
+    <w:p>
+      <w:pPr>
+        <w:rPr>
+          <w:rFonts w:hint="eastAsia"/>
+          <w:b/>
+        </w:rPr>
+      </w:pPr>
+    </w:p>
+    <w:p>
+      <w:pPr>
+        <w:rPr>
+          <w:rFonts w:hint="eastAsia"/>
+          <w:b/>
+        </w:rPr>
+      </w:pPr>
+    </w:p>
+    <w:p>
+      <w:pPr>
+        <w:rPr>
+          <w:rFonts w:hint="eastAsia"/>
+          <w:b/>
+        </w:rPr>
+      </w:pPr>
+    </w:p>
+    <w:p>
+      <w:pPr>
+        <w:rPr>
+          <w:rFonts w:hint="eastAsia"/>
+          <w:b/>
+        </w:rPr>
+      </w:pPr>
+      <w:r>
+        <w:rPr>
+          <w:b/>
+        </w:rPr>
+        <w:t xml:space="preserve">3.2.1 </w:t>
+      </w:r>
+      <w:r>
+        <w:rPr>
+          <w:rFonts w:hint="eastAsia"/>
+          <w:b/>
+        </w:rPr>
+        <w:t>入</w:t>
       </w:r>
       <w:bookmarkStart w:id="2" w:name="_GoBack"/>
       <w:bookmarkEnd w:id="2"/>
-    </w:p>
-    <w:p>
-      <w:pPr>
-        <w:rPr>
-          <w:rFonts w:hint="eastAsia"/>
-          <w:b/>
-        </w:rPr>
-      </w:pPr>
-    </w:p>
-    <w:p>
-      <w:pPr>
-        <w:rPr>
-          <w:b/>
-        </w:rPr>
-      </w:pPr>
-    </w:p>
-    <w:p>
-      <w:pPr>
-        <w:rPr>
-          <w:b/>
-        </w:rPr>
-      </w:pPr>
-    </w:p>
-    <w:p>
-      <w:pPr>
-        <w:pStyle w:val="a3"/>
-        <w:ind w:firstLineChars="0" w:firstLine="0"/>
-        <w:rPr>
-          <w:rFonts w:asciiTheme="minorEastAsia" w:eastAsiaTheme="minorEastAsia" w:hAnsiTheme="minorEastAsia"/>
-        </w:rPr>
-      </w:pPr>
-    </w:p>
-    <w:p>
-      <w:pPr>
-        <w:pStyle w:val="a3"/>
-        <w:ind w:firstLineChars="0" w:firstLine="0"/>
-        <w:rPr>
-          <w:rFonts w:asciiTheme="minorEastAsia" w:eastAsiaTheme="minorEastAsia" w:hAnsiTheme="minorEastAsia"/>
-        </w:rPr>
-      </w:pPr>
-    </w:p>
-    <w:p>
-      <w:pPr>
-        <w:pStyle w:val="a3"/>
-        <w:ind w:firstLineChars="0" w:firstLine="0"/>
-        <w:rPr>
-          <w:rFonts w:asciiTheme="minorEastAsia" w:eastAsiaTheme="minorEastAsia" w:hAnsiTheme="minorEastAsia"/>
-        </w:rPr>
-      </w:pPr>
-    </w:p>
-    <w:p>
-      <w:pPr>
-        <w:pStyle w:val="a3"/>
-        <w:ind w:firstLineChars="0" w:firstLine="0"/>
-        <w:rPr>
-          <w:rFonts w:asciiTheme="minorEastAsia" w:eastAsiaTheme="minorEastAsia" w:hAnsiTheme="minorEastAsia"/>
-        </w:rPr>
-      </w:pPr>
-    </w:p>
-    <w:p>
-      <w:pPr>
-        <w:pStyle w:val="a3"/>
-        <w:ind w:firstLineChars="0" w:firstLine="0"/>
-        <w:rPr>
-          <w:rFonts w:asciiTheme="minorEastAsia" w:eastAsiaTheme="minorEastAsia" w:hAnsiTheme="minorEastAsia"/>
-        </w:rPr>
-      </w:pPr>
-    </w:p>
-    <w:p>
-      <w:pPr>
-        <w:pStyle w:val="a3"/>
-        <w:ind w:firstLineChars="0" w:firstLine="0"/>
-        <w:rPr>
-          <w:rFonts w:asciiTheme="minorEastAsia" w:eastAsiaTheme="minorEastAsia" w:hAnsiTheme="minorEastAsia"/>
-        </w:rPr>
-      </w:pPr>
-    </w:p>
-    <w:p>
-      <w:pPr>
-        <w:pStyle w:val="a3"/>
-        <w:ind w:firstLineChars="0" w:firstLine="0"/>
-        <w:rPr>
-          <w:rFonts w:asciiTheme="minorEastAsia" w:eastAsiaTheme="minorEastAsia" w:hAnsiTheme="minorEastAsia"/>
-        </w:rPr>
-      </w:pPr>
-    </w:p>
-    <w:p>
-      <w:pPr>
-        <w:pStyle w:val="a3"/>
-        <w:ind w:firstLineChars="0" w:firstLine="0"/>
-        <w:rPr>
-          <w:rFonts w:asciiTheme="minorEastAsia" w:eastAsiaTheme="minorEastAsia" w:hAnsiTheme="minorEastAsia"/>
-        </w:rPr>
-      </w:pPr>
-    </w:p>
-    <w:p>
-      <w:pPr>
-        <w:pStyle w:val="a3"/>
-        <w:ind w:firstLineChars="0" w:firstLine="0"/>
-        <w:rPr>
-          <w:rFonts w:asciiTheme="minorEastAsia" w:eastAsiaTheme="minorEastAsia" w:hAnsiTheme="minorEastAsia"/>
-        </w:rPr>
-      </w:pPr>
-    </w:p>
-    <w:p>
-      <w:pPr>
-        <w:pStyle w:val="a3"/>
-        <w:ind w:firstLineChars="0" w:firstLine="0"/>
-        <w:rPr>
-          <w:rFonts w:asciiTheme="minorEastAsia" w:eastAsiaTheme="minorEastAsia" w:hAnsiTheme="minorEastAsia"/>
-        </w:rPr>
-      </w:pPr>
-    </w:p>
-    <w:p>
-      <w:pPr>
-        <w:pStyle w:val="a3"/>
-        <w:ind w:firstLineChars="0" w:firstLine="0"/>
-        <w:rPr>
-          <w:rFonts w:asciiTheme="minorEastAsia" w:eastAsiaTheme="minorEastAsia" w:hAnsiTheme="minorEastAsia"/>
-        </w:rPr>
-      </w:pPr>
-    </w:p>
-    <w:p>
-      <w:pPr>
-        <w:pStyle w:val="a3"/>
-        <w:ind w:firstLineChars="0" w:firstLine="0"/>
-        <w:rPr>
-          <w:rFonts w:asciiTheme="minorEastAsia" w:eastAsiaTheme="minorEastAsia" w:hAnsiTheme="minorEastAsia"/>
-        </w:rPr>
-      </w:pPr>
-    </w:p>
-    <w:p>
-      <w:pPr>
-        <w:pStyle w:val="a3"/>
-        <w:ind w:firstLineChars="0" w:firstLine="0"/>
-        <w:rPr>
-          <w:rFonts w:asciiTheme="minorEastAsia" w:eastAsiaTheme="minorEastAsia" w:hAnsiTheme="minorEastAsia" w:hint="eastAsia"/>
-        </w:rPr>
-      </w:pPr>
-    </w:p>
-    <w:p>
-      <w:pPr>
-        <w:rPr>
-          <w:rFonts w:hint="eastAsia"/>
-          <w:b/>
-        </w:rPr>
-      </w:pPr>
-    </w:p>
-    <w:p>
-      <w:pPr>
-        <w:rPr>
-          <w:rFonts w:hint="eastAsia"/>
-          <w:b/>
-        </w:rPr>
-      </w:pPr>
-    </w:p>
-    <w:p>
-      <w:pPr>
-        <w:rPr>
-          <w:rFonts w:hint="eastAsia"/>
-          <w:b/>
-        </w:rPr>
-      </w:pPr>
-    </w:p>
-    <w:p>
-      <w:pPr>
-        <w:rPr>
-          <w:rFonts w:hint="eastAsia"/>
-          <w:b/>
-        </w:rPr>
-      </w:pPr>
-    </w:p>
-    <w:p>
-      <w:pPr>
-        <w:rPr>
-          <w:rFonts w:hint="eastAsia"/>
-          <w:b/>
-        </w:rPr>
-      </w:pPr>
-    </w:p>
-    <w:p>
-      <w:pPr>
-        <w:rPr>
-          <w:rFonts w:hint="eastAsia"/>
-          <w:b/>
-        </w:rPr>
-      </w:pPr>
-    </w:p>
-    <w:p>
-      <w:pPr>
-        <w:rPr>
-          <w:rFonts w:hint="eastAsia"/>
-          <w:b/>
-        </w:rPr>
-      </w:pPr>
-    </w:p>
-    <w:p>
-      <w:pPr>
-        <w:rPr>
-          <w:rFonts w:hint="eastAsia"/>
-          <w:b/>
-        </w:rPr>
-      </w:pPr>
-    </w:p>
-    <w:p>
-      <w:pPr>
-        <w:rPr>
-          <w:rFonts w:hint="eastAsia"/>
-          <w:b/>
-        </w:rPr>
-      </w:pPr>
-    </w:p>
-    <w:p>
-      <w:pPr>
-        <w:rPr>
-          <w:rFonts w:hint="eastAsia"/>
-          <w:b/>
-        </w:rPr>
-      </w:pPr>
-    </w:p>
-    <w:p>
-      <w:pPr>
-        <w:rPr>
-          <w:rFonts w:hint="eastAsia"/>
-          <w:b/>
-        </w:rPr>
-      </w:pPr>
-    </w:p>
-    <w:p>
-      <w:pPr>
-        <w:rPr>
-          <w:rFonts w:hint="eastAsia"/>
-          <w:b/>
-        </w:rPr>
-      </w:pPr>
-    </w:p>
-    <w:p>
-      <w:pPr>
-        <w:rPr>
-          <w:rFonts w:hint="eastAsia"/>
+      <w:r>
+        <w:rPr>
+          <w:rFonts w:hint="eastAsia"/>
+          <w:b/>
+        </w:rPr>
+        <w:t>力インタフェース比較実験のインタフェース</w:t>
+      </w:r>
+    </w:p>
+    <w:p>
+      <w:pPr>
+        <w:rPr>
+          <w:b/>
+        </w:rPr>
+      </w:pPr>
+    </w:p>
+    <w:p>
+      <w:pPr>
+        <w:rPr>
+          <w:b/>
+        </w:rPr>
+      </w:pPr>
+    </w:p>
+    <w:p>
+      <w:pPr>
+        <w:rPr>
+          <w:b/>
+        </w:rPr>
+      </w:pPr>
+    </w:p>
+    <w:p>
+      <w:pPr>
+        <w:rPr>
+          <w:b/>
+        </w:rPr>
+      </w:pPr>
+    </w:p>
+    <w:p>
+      <w:pPr>
+        <w:rPr>
+          <w:b/>
+        </w:rPr>
+      </w:pPr>
+    </w:p>
+    <w:p>
+      <w:pPr>
+        <w:rPr>
+          <w:b/>
+        </w:rPr>
+      </w:pPr>
+    </w:p>
+    <w:p>
+      <w:pPr>
+        <w:rPr>
+          <w:b/>
+        </w:rPr>
+      </w:pPr>
+    </w:p>
+    <w:p>
+      <w:pPr>
+        <w:rPr>
+          <w:b/>
+        </w:rPr>
+      </w:pPr>
+    </w:p>
+    <w:p>
+      <w:pPr>
+        <w:rPr>
+          <w:b/>
+        </w:rPr>
+      </w:pPr>
+    </w:p>
+    <w:p>
+      <w:pPr>
+        <w:rPr>
+          <w:b/>
+        </w:rPr>
+      </w:pPr>
+    </w:p>
+    <w:p>
+      <w:pPr>
+        <w:rPr>
+          <w:b/>
+        </w:rPr>
+      </w:pPr>
+    </w:p>
+    <w:p>
+      <w:pPr>
+        <w:rPr>
+          <w:b/>
+        </w:rPr>
+      </w:pPr>
+    </w:p>
+    <w:p>
+      <w:pPr>
+        <w:rPr>
+          <w:b/>
+        </w:rPr>
+      </w:pPr>
+    </w:p>
+    <w:p>
+      <w:pPr>
+        <w:rPr>
+          <w:b/>
+        </w:rPr>
+      </w:pPr>
+    </w:p>
+    <w:p>
+      <w:pPr>
+        <w:rPr>
+          <w:b/>
+        </w:rPr>
+      </w:pPr>
+    </w:p>
+    <w:p>
+      <w:pPr>
+        <w:rPr>
+          <w:b/>
+        </w:rPr>
+      </w:pPr>
+    </w:p>
+    <w:p>
+      <w:pPr>
+        <w:rPr>
+          <w:b/>
+        </w:rPr>
+      </w:pPr>
+    </w:p>
+    <w:p>
+      <w:pPr>
+        <w:rPr>
+          <w:b/>
+        </w:rPr>
+      </w:pPr>
+    </w:p>
+    <w:p>
+      <w:pPr>
+        <w:rPr>
+          <w:b/>
+        </w:rPr>
+      </w:pPr>
+    </w:p>
+    <w:p>
+      <w:pPr>
+        <w:rPr>
+          <w:b/>
+        </w:rPr>
+      </w:pPr>
+    </w:p>
+    <w:p>
+      <w:pPr>
+        <w:rPr>
+          <w:b/>
+        </w:rPr>
+      </w:pPr>
+    </w:p>
+    <w:p>
+      <w:pPr>
+        <w:rPr>
+          <w:b/>
+        </w:rPr>
+      </w:pPr>
+    </w:p>
+    <w:p>
+      <w:pPr>
+        <w:rPr>
+          <w:b/>
+        </w:rPr>
+      </w:pPr>
+    </w:p>
+    <w:p>
+      <w:pPr>
+        <w:rPr>
+          <w:b/>
+        </w:rPr>
+      </w:pPr>
+    </w:p>
+    <w:p>
+      <w:pPr>
+        <w:rPr>
+          <w:b/>
+        </w:rPr>
+      </w:pPr>
+    </w:p>
+    <w:p>
+      <w:pPr>
+        <w:rPr>
+          <w:b/>
+        </w:rPr>
+      </w:pPr>
+    </w:p>
+    <w:p>
+      <w:pPr>
+        <w:rPr>
+          <w:b/>
+        </w:rPr>
+      </w:pPr>
+    </w:p>
+    <w:p>
+      <w:pPr>
+        <w:rPr>
           <w:b/>
         </w:rPr>
       </w:pPr>
@@ -1984,9 +3053,6 @@
     <w:p>
       <w:pPr>
         <w:jc w:val="left"/>
-        <w:rPr>
-          <w:b/>
-        </w:rPr>
       </w:pPr>
       <w:r>
         <w:rPr>
@@ -1998,15 +3064,7 @@
         <w:t xml:space="preserve"> </w:t>
       </w:r>
       <w:r>
-        <w:t xml:space="preserve">Apple </w:t>
-      </w:r>
-      <w:proofErr w:type="spellStart"/>
-      <w:r>
-        <w:t>Inc</w:t>
-      </w:r>
-      <w:proofErr w:type="spellEnd"/>
-      <w:r>
-        <w:t xml:space="preserve"> , iPhone5s – </w:t>
+        <w:t xml:space="preserve">Apple Inc , iPhone5s – </w:t>
       </w:r>
       <w:r>
         <w:rPr>
@@ -2032,6 +3090,52 @@
       <w:r>
         <w:t>.</w:t>
       </w:r>
+    </w:p>
+    <w:p>
+      <w:pPr>
+        <w:widowControl/>
+        <w:autoSpaceDE w:val="0"/>
+        <w:autoSpaceDN w:val="0"/>
+        <w:adjustRightInd w:val="0"/>
+        <w:spacing w:after="240" w:line="280" w:lineRule="atLeast"/>
+        <w:jc w:val="left"/>
+        <w:rPr>
+          <w:rFonts w:ascii="Times" w:hAnsi="Times" w:cs="Times"/>
+          <w:kern w:val="0"/>
+        </w:rPr>
+      </w:pPr>
+      <w:r>
+        <w:rPr>
+          <w:b/>
+        </w:rPr>
+        <w:t>[28]</w:t>
+      </w:r>
+      <w:r>
+        <w:t xml:space="preserve"> </w:t>
+      </w:r>
+      <w:r>
+        <w:rPr>
+          <w:rFonts w:ascii="Times" w:hAnsi="Times" w:cs="Times"/>
+          <w:kern w:val="0"/>
+        </w:rPr>
+        <w:t xml:space="preserve">Butler, T.W, Computer response time and user performance, Proc. Human Factors in Computer Systems (CHI ’83 ), pp.56–62 (1983). </w:t>
+      </w:r>
+    </w:p>
+    <w:p>
+      <w:pPr>
+        <w:jc w:val="left"/>
+        <w:rPr>
+          <w:b/>
+        </w:rPr>
+      </w:pPr>
+    </w:p>
+    <w:p>
+      <w:pPr>
+        <w:jc w:val="left"/>
+        <w:rPr>
+          <w:b/>
+        </w:rPr>
+      </w:pPr>
     </w:p>
     <w:p/>
     <w:sectPr>
@@ -2524,6 +3628,33 @@
       </w:tblCellMar>
     </w:tblPr>
   </w:style>
+  <w:style w:type="paragraph" w:styleId="a9">
+    <w:name w:val="Balloon Text"/>
+    <w:basedOn w:val="a"/>
+    <w:link w:val="aa"/>
+    <w:uiPriority w:val="99"/>
+    <w:semiHidden/>
+    <w:unhideWhenUsed/>
+    <w:rsid w:val="0099584E"/>
+    <w:rPr>
+      <w:rFonts w:ascii="ヒラギノ角ゴ ProN W3" w:eastAsia="ヒラギノ角ゴ ProN W3"/>
+      <w:sz w:val="18"/>
+      <w:szCs w:val="18"/>
+    </w:rPr>
+  </w:style>
+  <w:style w:type="character" w:customStyle="1" w:styleId="aa">
+    <w:name w:val="吹き出し (文字)"/>
+    <w:basedOn w:val="a0"/>
+    <w:link w:val="a9"/>
+    <w:uiPriority w:val="99"/>
+    <w:semiHidden/>
+    <w:rsid w:val="0099584E"/>
+    <w:rPr>
+      <w:rFonts w:ascii="ヒラギノ角ゴ ProN W3" w:eastAsia="ヒラギノ角ゴ ProN W3"/>
+      <w:sz w:val="18"/>
+      <w:szCs w:val="18"/>
+    </w:rPr>
+  </w:style>
 </w:styles>
 </file>
 
@@ -2793,6 +3924,33 @@
         <w:right w:w="108" w:type="dxa"/>
       </w:tblCellMar>
     </w:tblPr>
+  </w:style>
+  <w:style w:type="paragraph" w:styleId="a9">
+    <w:name w:val="Balloon Text"/>
+    <w:basedOn w:val="a"/>
+    <w:link w:val="aa"/>
+    <w:uiPriority w:val="99"/>
+    <w:semiHidden/>
+    <w:unhideWhenUsed/>
+    <w:rsid w:val="0099584E"/>
+    <w:rPr>
+      <w:rFonts w:ascii="ヒラギノ角ゴ ProN W3" w:eastAsia="ヒラギノ角ゴ ProN W3"/>
+      <w:sz w:val="18"/>
+      <w:szCs w:val="18"/>
+    </w:rPr>
+  </w:style>
+  <w:style w:type="character" w:customStyle="1" w:styleId="aa">
+    <w:name w:val="吹き出し (文字)"/>
+    <w:basedOn w:val="a0"/>
+    <w:link w:val="a9"/>
+    <w:uiPriority w:val="99"/>
+    <w:semiHidden/>
+    <w:rsid w:val="0099584E"/>
+    <w:rPr>
+      <w:rFonts w:ascii="ヒラギノ角ゴ ProN W3" w:eastAsia="ヒラギノ角ゴ ProN W3"/>
+      <w:sz w:val="18"/>
+      <w:szCs w:val="18"/>
+    </w:rPr>
   </w:style>
 </w:styles>
 </file>

</xml_diff>

<commit_message>
write about speech recognizer
</commit_message>
<xml_diff>
--- a/03.research-overview.docx
+++ b/03.research-overview.docx
@@ -190,15 +190,6 @@
     </w:p>
     <w:p>
       <w:pPr>
-        <w:pStyle w:val="a3"/>
-        <w:ind w:firstLineChars="0" w:firstLine="0"/>
-        <w:rPr>
-          <w:rFonts w:asciiTheme="minorEastAsia" w:eastAsiaTheme="minorEastAsia" w:hAnsiTheme="minorEastAsia"/>
-        </w:rPr>
-      </w:pPr>
-    </w:p>
-    <w:p>
-      <w:pPr>
         <w:rPr>
           <w:rFonts w:hint="eastAsia"/>
           <w:b/>
@@ -299,6 +290,46 @@
           <w:b/>
         </w:rPr>
         <w:t>入力アプリケーションの開発を行った．</w:t>
+      </w:r>
+      <w:r>
+        <w:rPr>
+          <w:rFonts w:asciiTheme="minorEastAsia" w:hAnsiTheme="minorEastAsia" w:hint="eastAsia"/>
+          <w:b/>
+        </w:rPr>
+        <w:t>開発は</w:t>
+      </w:r>
+      <w:r>
+        <w:rPr>
+          <w:rFonts w:asciiTheme="minorEastAsia" w:hAnsiTheme="minorEastAsia" w:hint="eastAsia"/>
+        </w:rPr>
+        <w:t>アップルの総合開発環境である</w:t>
+      </w:r>
+      <w:proofErr w:type="spellStart"/>
+      <w:r>
+        <w:rPr>
+          <w:rFonts w:asciiTheme="minorEastAsia" w:hAnsiTheme="minorEastAsia"/>
+        </w:rPr>
+        <w:t>Xcode</w:t>
+      </w:r>
+      <w:proofErr w:type="spellEnd"/>
+      <w:r>
+        <w:rPr>
+          <w:vertAlign w:val="superscript"/>
+        </w:rPr>
+        <w:t>[28]</w:t>
+      </w:r>
+      <w:r>
+        <w:rPr>
+          <w:rFonts w:asciiTheme="minorEastAsia" w:hAnsiTheme="minorEastAsia" w:hint="eastAsia"/>
+        </w:rPr>
+        <w:t>を使用した</w:t>
+      </w:r>
+      <w:r>
+        <w:rPr>
+          <w:rFonts w:asciiTheme="minorEastAsia" w:hAnsiTheme="minorEastAsia" w:hint="eastAsia"/>
+          <w:b/>
+        </w:rPr>
+        <w:t>．</w:t>
       </w:r>
       <w:r>
         <w:rPr>
@@ -515,13 +546,13 @@
         <mc:AlternateContent>
           <mc:Choice Requires="wpg">
             <w:drawing>
-              <wp:anchor distT="0" distB="0" distL="114300" distR="114300" simplePos="0" relativeHeight="251658240" behindDoc="1" locked="0" layoutInCell="1" allowOverlap="1" wp14:anchorId="3DFCFCDA" wp14:editId="7EC91E9E">
+              <wp:anchor distT="0" distB="0" distL="114300" distR="114300" simplePos="0" relativeHeight="251658240" behindDoc="1" locked="0" layoutInCell="1" allowOverlap="1" wp14:anchorId="3DFCFCDA" wp14:editId="17589548">
                 <wp:simplePos x="0" y="0"/>
                 <wp:positionH relativeFrom="column">
                   <wp:posOffset>2971800</wp:posOffset>
                 </wp:positionH>
                 <wp:positionV relativeFrom="paragraph">
-                  <wp:posOffset>127000</wp:posOffset>
+                  <wp:posOffset>0</wp:posOffset>
                 </wp:positionV>
                 <wp:extent cx="1329055" cy="2739390"/>
                 <wp:effectExtent l="0" t="0" r="0" b="3810"/>
@@ -626,7 +657,7 @@
           </mc:Choice>
           <mc:Fallback>
             <w:pict>
-              <v:group id="図形グループ 9" o:spid="_x0000_s1026" style="position:absolute;left:0;text-align:left;margin-left:234pt;margin-top:10pt;width:104.65pt;height:215.7pt;z-index:-251658240" coordorigin="3899647" coordsize="3183628,6562741" o:gfxdata="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">
+              <v:group id="図形グループ 9" o:spid="_x0000_s1026" style="position:absolute;left:0;text-align:left;margin-left:234pt;margin-top:0;width:104.65pt;height:215.7pt;z-index:-251658240" coordorigin="3899647" coordsize="3183628,6562741" o:gfxdata="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">
                 <o:lock v:ext="edit" aspectratio="t"/>
                 <v:shapetype id="_x0000_t75" coordsize="21600,21600" o:spt="75" o:preferrelative="t" path="m@4@5l@4@11@9@11@9@5xe" filled="f" stroked="f">
                   <v:stroke joinstyle="miter"/>
@@ -667,13 +698,13 @@
         <mc:AlternateContent>
           <mc:Choice Requires="wpg">
             <w:drawing>
-              <wp:anchor distT="0" distB="0" distL="114300" distR="114300" simplePos="0" relativeHeight="251659264" behindDoc="1" locked="0" layoutInCell="1" allowOverlap="1" wp14:anchorId="25C6E753" wp14:editId="696B0B87">
+              <wp:anchor distT="0" distB="0" distL="114300" distR="114300" simplePos="0" relativeHeight="251659264" behindDoc="1" locked="0" layoutInCell="1" allowOverlap="1" wp14:anchorId="25C6E753" wp14:editId="312FF1B6">
                 <wp:simplePos x="0" y="0"/>
                 <wp:positionH relativeFrom="column">
                   <wp:posOffset>800100</wp:posOffset>
                 </wp:positionH>
                 <wp:positionV relativeFrom="paragraph">
-                  <wp:posOffset>127000</wp:posOffset>
+                  <wp:posOffset>54610</wp:posOffset>
                 </wp:positionV>
                 <wp:extent cx="1329055" cy="2739390"/>
                 <wp:effectExtent l="0" t="0" r="0" b="3810"/>
@@ -780,7 +811,7 @@
           </mc:Choice>
           <mc:Fallback>
             <w:pict>
-              <v:group id="図形グループ 8" o:spid="_x0000_s1026" style="position:absolute;left:0;text-align:left;margin-left:63pt;margin-top:10pt;width:104.65pt;height:215.7pt;z-index:-251657216" coordorigin=",9951" coordsize="3183628,6562741" o:gfxdata="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